<commit_message>
Mise à jour - Process Mining
</commit_message>
<xml_diff>
--- a/gestion_des_processus_metiers/Process Mining.docx
+++ b/gestion_des_processus_metiers/Process Mining.docx
@@ -328,51 +328,26 @@
     <w:p>
       <w:pPr>
         <w:pStyle w:val="Sous-titre 2"/>
-        <w:tabs>
-          <w:tab w:val="left" w:pos="709"/>
-          <w:tab w:val="left" w:pos="1418"/>
-          <w:tab w:val="left" w:pos="2127"/>
-          <w:tab w:val="left" w:pos="2836"/>
-          <w:tab w:val="left" w:pos="3545"/>
-          <w:tab w:val="left" w:pos="4254"/>
-          <w:tab w:val="left" w:pos="4963"/>
-          <w:tab w:val="left" w:pos="5672"/>
-          <w:tab w:val="left" w:pos="6381"/>
-          <w:tab w:val="left" w:pos="7090"/>
-          <w:tab w:val="left" w:pos="7799"/>
-          <w:tab w:val="left" w:pos="8508"/>
-          <w:tab w:val="left" w:pos="9217"/>
-        </w:tabs>
-        <w:rPr>
-          <w:color w:val="3472bb"/>
-          <w:u w:val="none"/>
-        </w:rPr>
-      </w:pPr>
-      <w:r>
-        <w:rPr>
-          <w:color w:val="3472bb"/>
-          <w:u w:val="none"/>
-          <w:rtl w:val="0"/>
-          <w:lang w:val="fr-FR"/>
+        <w:bidi w:val="0"/>
+      </w:pPr>
+      <w:r>
+        <w:rPr>
+          <w:rFonts w:ascii="Avenir Next Regular" w:cs="Arial Unicode MS" w:hAnsi="Arial Unicode MS" w:eastAsia="Arial Unicode MS"/>
+          <w:rtl w:val="0"/>
         </w:rPr>
         <w:t>Le point de d</w:t>
       </w:r>
       <w:r>
         <w:rPr>
-          <w:rFonts w:hAnsi="Avenir Next Regular" w:hint="default"/>
-          <w:color w:val="3472bb"/>
-          <w:u w:val="none"/>
-          <w:rtl w:val="0"/>
-          <w:lang w:val="fr-FR"/>
+          <w:rFonts w:ascii="Arial Unicode MS" w:cs="Arial Unicode MS" w:hAnsi="Avenir Next Regular" w:eastAsia="Arial Unicode MS" w:hint="default"/>
+          <w:rtl w:val="0"/>
         </w:rPr>
         <w:t>é</w:t>
       </w:r>
       <w:r>
         <w:rPr>
-          <w:color w:val="3472bb"/>
-          <w:u w:val="none"/>
-          <w:rtl w:val="0"/>
-          <w:lang w:val="fr-FR"/>
+          <w:rFonts w:ascii="Avenir Next Regular" w:cs="Arial Unicode MS" w:hAnsi="Arial Unicode MS" w:eastAsia="Arial Unicode MS"/>
+          <w:rtl w:val="0"/>
         </w:rPr>
         <w:t>part du process mining : les logs</w:t>
       </w:r>
@@ -1289,6 +1264,794 @@
           <w:lang w:val="fr-FR"/>
         </w:rPr>
         <w:t>Ces logs sont cruciaux pour appliquer les algorithmes de process mining.</w:t>
+        <w:br w:type="page"/>
+      </w:r>
+    </w:p>
+    <w:p>
+      <w:pPr>
+        <w:pStyle w:val="Sous-titre 2"/>
+        <w:bidi w:val="0"/>
+      </w:pPr>
+      <w:r>
+        <w:rPr>
+          <w:rFonts w:ascii="Avenir Next Regular" w:cs="Arial Unicode MS" w:hAnsi="Arial Unicode MS" w:eastAsia="Arial Unicode MS"/>
+          <w:rtl w:val="0"/>
+        </w:rPr>
+        <w:t>Le concept de comportement</w:t>
+      </w:r>
+    </w:p>
+    <w:p>
+      <w:pPr>
+        <w:pStyle w:val="Sous-titre 2"/>
+        <w:bidi w:val="0"/>
+      </w:pPr>
+    </w:p>
+    <w:p>
+      <w:pPr>
+        <w:pStyle w:val="Corps"/>
+        <w:bidi w:val="0"/>
+      </w:pPr>
+      <w:r>
+        <w:rPr>
+          <w:rFonts w:ascii="Avenir Next Regular" w:cs="Arial Unicode MS" w:hAnsi="Arial Unicode MS" w:eastAsia="Arial Unicode MS"/>
+          <w:rtl w:val="0"/>
+          <w:lang w:val="fr-FR"/>
+        </w:rPr>
+        <w:t>On peut identifier des exemple de proc</w:t>
+      </w:r>
+      <w:r>
+        <w:rPr>
+          <w:rFonts w:ascii="Arial Unicode MS" w:cs="Arial Unicode MS" w:hAnsi="Avenir Next Regular" w:eastAsia="Arial Unicode MS" w:hint="default"/>
+          <w:rtl w:val="0"/>
+          <w:lang w:val="fr-FR"/>
+        </w:rPr>
+        <w:t>é</w:t>
+      </w:r>
+      <w:r>
+        <w:rPr>
+          <w:rFonts w:ascii="Avenir Next Regular" w:cs="Arial Unicode MS" w:hAnsi="Arial Unicode MS" w:eastAsia="Arial Unicode MS"/>
+          <w:rtl w:val="0"/>
+          <w:lang w:val="fr-FR"/>
+        </w:rPr>
+        <w:t>d</w:t>
+      </w:r>
+      <w:r>
+        <w:rPr>
+          <w:rFonts w:ascii="Arial Unicode MS" w:cs="Arial Unicode MS" w:hAnsi="Avenir Next Regular" w:eastAsia="Arial Unicode MS" w:hint="default"/>
+          <w:rtl w:val="0"/>
+          <w:lang w:val="fr-FR"/>
+        </w:rPr>
+        <w:t>é</w:t>
+      </w:r>
+      <w:r>
+        <w:rPr>
+          <w:rFonts w:ascii="Avenir Next Regular" w:cs="Arial Unicode MS" w:hAnsi="Arial Unicode MS" w:eastAsia="Arial Unicode MS"/>
+          <w:rtl w:val="0"/>
+          <w:lang w:val="fr-FR"/>
+        </w:rPr>
+        <w:t>s qui ont des caract</w:t>
+      </w:r>
+      <w:r>
+        <w:rPr>
+          <w:rFonts w:ascii="Arial Unicode MS" w:cs="Arial Unicode MS" w:hAnsi="Avenir Next Regular" w:eastAsia="Arial Unicode MS" w:hint="default"/>
+          <w:rtl w:val="0"/>
+          <w:lang w:val="fr-FR"/>
+        </w:rPr>
+        <w:t>é</w:t>
+      </w:r>
+      <w:r>
+        <w:rPr>
+          <w:rFonts w:ascii="Avenir Next Regular" w:cs="Arial Unicode MS" w:hAnsi="Arial Unicode MS" w:eastAsia="Arial Unicode MS"/>
+          <w:rtl w:val="0"/>
+          <w:lang w:val="fr-FR"/>
+        </w:rPr>
+        <w:t>ristiques int</w:t>
+      </w:r>
+      <w:r>
+        <w:rPr>
+          <w:rFonts w:ascii="Arial Unicode MS" w:cs="Arial Unicode MS" w:hAnsi="Avenir Next Regular" w:eastAsia="Arial Unicode MS" w:hint="default"/>
+          <w:rtl w:val="0"/>
+          <w:lang w:val="fr-FR"/>
+        </w:rPr>
+        <w:t>é</w:t>
+      </w:r>
+      <w:r>
+        <w:rPr>
+          <w:rFonts w:ascii="Avenir Next Regular" w:cs="Arial Unicode MS" w:hAnsi="Arial Unicode MS" w:eastAsia="Arial Unicode MS"/>
+          <w:rtl w:val="0"/>
+          <w:lang w:val="fr-FR"/>
+        </w:rPr>
+        <w:t>ressantes pour l</w:t>
+      </w:r>
+      <w:r>
+        <w:rPr>
+          <w:rFonts w:ascii="Arial Unicode MS" w:cs="Arial Unicode MS" w:hAnsi="Avenir Next Regular" w:eastAsia="Arial Unicode MS" w:hint="default"/>
+          <w:rtl w:val="0"/>
+          <w:lang w:val="fr-FR"/>
+        </w:rPr>
+        <w:t>’</w:t>
+      </w:r>
+      <w:r>
+        <w:rPr>
+          <w:rFonts w:ascii="Avenir Next Regular" w:cs="Arial Unicode MS" w:hAnsi="Arial Unicode MS" w:eastAsia="Arial Unicode MS"/>
+          <w:rtl w:val="0"/>
+          <w:lang w:val="fr-FR"/>
+        </w:rPr>
+        <w:t>analyste (ex</w:t>
+      </w:r>
+      <w:r>
+        <w:rPr>
+          <w:rFonts w:ascii="Arial Unicode MS" w:cs="Arial Unicode MS" w:hAnsi="Avenir Next Regular" w:eastAsia="Arial Unicode MS" w:hint="default"/>
+          <w:rtl w:val="0"/>
+          <w:lang w:val="fr-FR"/>
+        </w:rPr>
+        <w:t>é</w:t>
+      </w:r>
+      <w:r>
+        <w:rPr>
+          <w:rFonts w:ascii="Avenir Next Regular" w:cs="Arial Unicode MS" w:hAnsi="Arial Unicode MS" w:eastAsia="Arial Unicode MS"/>
+          <w:rtl w:val="0"/>
+          <w:lang w:val="fr-FR"/>
+        </w:rPr>
+        <w:t>cution de bonne ou mauvaise qualit</w:t>
+      </w:r>
+      <w:r>
+        <w:rPr>
+          <w:rFonts w:ascii="Arial Unicode MS" w:cs="Arial Unicode MS" w:hAnsi="Avenir Next Regular" w:eastAsia="Arial Unicode MS" w:hint="default"/>
+          <w:rtl w:val="0"/>
+          <w:lang w:val="fr-FR"/>
+        </w:rPr>
+        <w:t>é</w:t>
+      </w:r>
+      <w:r>
+        <w:rPr>
+          <w:rFonts w:ascii="Avenir Next Regular" w:cs="Arial Unicode MS" w:hAnsi="Arial Unicode MS" w:eastAsia="Arial Unicode MS"/>
+          <w:rtl w:val="0"/>
+          <w:lang w:val="fr-FR"/>
+        </w:rPr>
+        <w:t>)</w:t>
+      </w:r>
+    </w:p>
+    <w:p>
+      <w:pPr>
+        <w:pStyle w:val="Corps"/>
+        <w:bidi w:val="0"/>
+      </w:pPr>
+    </w:p>
+    <w:p>
+      <w:pPr>
+        <w:pStyle w:val="Corps"/>
+        <w:bidi w:val="0"/>
+      </w:pPr>
+      <w:r>
+        <w:rPr>
+          <w:rFonts w:ascii="Avenir Next Regular" w:cs="Arial Unicode MS" w:hAnsi="Arial Unicode MS" w:eastAsia="Arial Unicode MS"/>
+          <w:rtl w:val="0"/>
+          <w:lang w:val="fr-FR"/>
+        </w:rPr>
+        <w:t>D</w:t>
+      </w:r>
+      <w:r>
+        <w:rPr>
+          <w:rFonts w:ascii="Arial Unicode MS" w:cs="Arial Unicode MS" w:hAnsi="Avenir Next Regular" w:eastAsia="Arial Unicode MS" w:hint="default"/>
+          <w:rtl w:val="0"/>
+          <w:lang w:val="fr-FR"/>
+        </w:rPr>
+        <w:t>é</w:t>
+      </w:r>
+      <w:r>
+        <w:rPr>
+          <w:rFonts w:ascii="Avenir Next Regular" w:cs="Arial Unicode MS" w:hAnsi="Arial Unicode MS" w:eastAsia="Arial Unicode MS"/>
+          <w:rtl w:val="0"/>
+          <w:lang w:val="fr-FR"/>
+        </w:rPr>
+        <w:t>fini par une condition sur des donn</w:t>
+      </w:r>
+      <w:r>
+        <w:rPr>
+          <w:rFonts w:ascii="Arial Unicode MS" w:cs="Arial Unicode MS" w:hAnsi="Avenir Next Regular" w:eastAsia="Arial Unicode MS" w:hint="default"/>
+          <w:rtl w:val="0"/>
+          <w:lang w:val="fr-FR"/>
+        </w:rPr>
+        <w:t>é</w:t>
+      </w:r>
+      <w:r>
+        <w:rPr>
+          <w:rFonts w:ascii="Avenir Next Regular" w:cs="Arial Unicode MS" w:hAnsi="Arial Unicode MS" w:eastAsia="Arial Unicode MS"/>
+          <w:rtl w:val="0"/>
+          <w:lang w:val="fr-FR"/>
+        </w:rPr>
+        <w:t>es de l</w:t>
+      </w:r>
+      <w:r>
+        <w:rPr>
+          <w:rFonts w:ascii="Arial Unicode MS" w:cs="Arial Unicode MS" w:hAnsi="Avenir Next Regular" w:eastAsia="Arial Unicode MS" w:hint="default"/>
+          <w:rtl w:val="0"/>
+          <w:lang w:val="fr-FR"/>
+        </w:rPr>
+        <w:t>’</w:t>
+      </w:r>
+      <w:r>
+        <w:rPr>
+          <w:rFonts w:ascii="Avenir Next Regular" w:cs="Arial Unicode MS" w:hAnsi="Arial Unicode MS" w:eastAsia="Arial Unicode MS"/>
+          <w:rtl w:val="0"/>
+          <w:lang w:val="fr-FR"/>
+        </w:rPr>
+        <w:t>ex</w:t>
+      </w:r>
+      <w:r>
+        <w:rPr>
+          <w:rFonts w:ascii="Arial Unicode MS" w:cs="Arial Unicode MS" w:hAnsi="Avenir Next Regular" w:eastAsia="Arial Unicode MS" w:hint="default"/>
+          <w:rtl w:val="0"/>
+          <w:lang w:val="fr-FR"/>
+        </w:rPr>
+        <w:t>é</w:t>
+      </w:r>
+      <w:r>
+        <w:rPr>
+          <w:rFonts w:ascii="Avenir Next Regular" w:cs="Arial Unicode MS" w:hAnsi="Arial Unicode MS" w:eastAsia="Arial Unicode MS"/>
+          <w:rtl w:val="0"/>
+          <w:lang w:val="fr-FR"/>
+        </w:rPr>
+        <w:t>cution du proc</w:t>
+      </w:r>
+      <w:r>
+        <w:rPr>
+          <w:rFonts w:ascii="Arial Unicode MS" w:cs="Arial Unicode MS" w:hAnsi="Avenir Next Regular" w:eastAsia="Arial Unicode MS" w:hint="default"/>
+          <w:rtl w:val="0"/>
+          <w:lang w:val="fr-FR"/>
+        </w:rPr>
+        <w:t>é</w:t>
+      </w:r>
+      <w:r>
+        <w:rPr>
+          <w:rFonts w:ascii="Avenir Next Regular" w:cs="Arial Unicode MS" w:hAnsi="Arial Unicode MS" w:eastAsia="Arial Unicode MS"/>
+          <w:rtl w:val="0"/>
+          <w:lang w:val="fr-FR"/>
+        </w:rPr>
+        <w:t>d</w:t>
+      </w:r>
+      <w:r>
+        <w:rPr>
+          <w:rFonts w:ascii="Arial Unicode MS" w:cs="Arial Unicode MS" w:hAnsi="Avenir Next Regular" w:eastAsia="Arial Unicode MS" w:hint="default"/>
+          <w:rtl w:val="0"/>
+          <w:lang w:val="fr-FR"/>
+        </w:rPr>
+        <w:t>é</w:t>
+      </w:r>
+      <w:r>
+        <w:rPr>
+          <w:rFonts w:ascii="Avenir Next Regular" w:cs="Arial Unicode MS" w:hAnsi="Arial Unicode MS" w:eastAsia="Arial Unicode MS"/>
+          <w:rtl w:val="0"/>
+          <w:lang w:val="fr-FR"/>
+        </w:rPr>
+        <w:t>.</w:t>
+      </w:r>
+    </w:p>
+    <w:p>
+      <w:pPr>
+        <w:pStyle w:val="Corps"/>
+        <w:bidi w:val="0"/>
+      </w:pPr>
+    </w:p>
+    <w:p>
+      <w:pPr>
+        <w:pStyle w:val="Corps"/>
+        <w:bidi w:val="0"/>
+      </w:pPr>
+      <w:r>
+        <w:rPr>
+          <w:rFonts w:ascii="Avenir Next Regular" w:cs="Arial Unicode MS" w:hAnsi="Arial Unicode MS" w:eastAsia="Arial Unicode MS"/>
+          <w:rtl w:val="0"/>
+          <w:lang w:val="fr-FR"/>
+        </w:rPr>
+        <w:t>Par exemple :</w:t>
+      </w:r>
+    </w:p>
+    <w:p>
+      <w:pPr>
+        <w:pStyle w:val="Corps"/>
+        <w:numPr>
+          <w:ilvl w:val="0"/>
+          <w:numId w:val="6"/>
+        </w:numPr>
+        <w:bidi w:val="0"/>
+        <w:ind w:left="240"/>
+        <w:rPr>
+          <w:rFonts w:ascii="Avenir Next Regular" w:cs="Avenir Next Regular" w:hAnsi="Avenir Next Regular" w:eastAsia="Avenir Next Regular"/>
+          <w:b w:val="0"/>
+          <w:bCs w:val="0"/>
+          <w:i w:val="0"/>
+          <w:iCs w:val="0"/>
+          <w:caps w:val="0"/>
+          <w:smallCaps w:val="0"/>
+          <w:strike w:val="0"/>
+          <w:dstrike w:val="0"/>
+          <w:outline w:val="0"/>
+          <w:color w:val="000000"/>
+          <w:spacing w:val="0"/>
+          <w:kern w:val="0"/>
+          <w:position w:val="4"/>
+          <w:sz w:val="26"/>
+          <w:szCs w:val="26"/>
+          <w:u w:val="none"/>
+          <w:vertAlign w:val="baseline"/>
+        </w:rPr>
+      </w:pPr>
+      <w:r>
+        <w:rPr>
+          <w:rFonts w:ascii="Avenir Next Regular" w:cs="Arial Unicode MS" w:hAnsi="Arial Unicode MS" w:eastAsia="Arial Unicode MS"/>
+          <w:rtl w:val="0"/>
+          <w:lang w:val="fr-FR"/>
+        </w:rPr>
+        <w:t>Instances dans lesquelles les d</w:t>
+      </w:r>
+      <w:r>
+        <w:rPr>
+          <w:rFonts w:ascii="Arial Unicode MS" w:cs="Arial Unicode MS" w:hAnsi="Avenir Next Regular" w:eastAsia="Arial Unicode MS" w:hint="default"/>
+          <w:rtl w:val="0"/>
+          <w:lang w:val="fr-FR"/>
+        </w:rPr>
+        <w:t>é</w:t>
+      </w:r>
+      <w:r>
+        <w:rPr>
+          <w:rFonts w:ascii="Avenir Next Regular" w:cs="Arial Unicode MS" w:hAnsi="Arial Unicode MS" w:eastAsia="Arial Unicode MS"/>
+          <w:rtl w:val="0"/>
+          <w:lang w:val="fr-FR"/>
+        </w:rPr>
+        <w:t>lais sont trop longs</w:t>
+      </w:r>
+    </w:p>
+    <w:p>
+      <w:pPr>
+        <w:pStyle w:val="Corps"/>
+        <w:bidi w:val="0"/>
+      </w:pPr>
+    </w:p>
+    <w:p>
+      <w:pPr>
+        <w:pStyle w:val="Corps"/>
+        <w:bidi w:val="0"/>
+      </w:pPr>
+      <w:r>
+        <w:rPr>
+          <w:rFonts w:ascii="Avenir Next Regular" w:cs="Arial Unicode MS" w:hAnsi="Arial Unicode MS" w:eastAsia="Arial Unicode MS"/>
+          <w:rtl w:val="0"/>
+          <w:lang w:val="fr-FR"/>
+        </w:rPr>
+        <w:t>On peut transformer cette observation en un probl</w:t>
+      </w:r>
+      <w:r>
+        <w:rPr>
+          <w:rFonts w:ascii="Arial Unicode MS" w:cs="Arial Unicode MS" w:hAnsi="Avenir Next Regular" w:eastAsia="Arial Unicode MS" w:hint="default"/>
+          <w:rtl w:val="0"/>
+          <w:lang w:val="fr-FR"/>
+        </w:rPr>
+        <w:t>è</w:t>
+      </w:r>
+      <w:r>
+        <w:rPr>
+          <w:rFonts w:ascii="Avenir Next Regular" w:cs="Arial Unicode MS" w:hAnsi="Arial Unicode MS" w:eastAsia="Arial Unicode MS"/>
+          <w:rtl w:val="0"/>
+          <w:lang w:val="fr-FR"/>
+        </w:rPr>
+        <w:t>me de classification.</w:t>
+      </w:r>
+    </w:p>
+    <w:p>
+      <w:pPr>
+        <w:pStyle w:val="Corps"/>
+        <w:bidi w:val="0"/>
+      </w:pPr>
+    </w:p>
+    <w:p>
+      <w:pPr>
+        <w:pStyle w:val="Corps"/>
+        <w:numPr>
+          <w:ilvl w:val="0"/>
+          <w:numId w:val="7"/>
+        </w:numPr>
+        <w:bidi w:val="0"/>
+        <w:ind w:left="240"/>
+        <w:rPr>
+          <w:rFonts w:ascii="Avenir Next Regular" w:cs="Avenir Next Regular" w:hAnsi="Avenir Next Regular" w:eastAsia="Avenir Next Regular"/>
+          <w:b w:val="0"/>
+          <w:bCs w:val="0"/>
+          <w:i w:val="0"/>
+          <w:iCs w:val="0"/>
+          <w:caps w:val="0"/>
+          <w:smallCaps w:val="0"/>
+          <w:strike w:val="0"/>
+          <w:dstrike w:val="0"/>
+          <w:outline w:val="0"/>
+          <w:color w:val="000000"/>
+          <w:spacing w:val="0"/>
+          <w:kern w:val="0"/>
+          <w:position w:val="4"/>
+          <w:sz w:val="26"/>
+          <w:szCs w:val="26"/>
+          <w:u w:val="none"/>
+          <w:vertAlign w:val="baseline"/>
+        </w:rPr>
+      </w:pPr>
+      <w:r>
+        <w:rPr>
+          <w:rFonts w:ascii="Avenir Next Regular" w:cs="Arial Unicode MS" w:hAnsi="Arial Unicode MS" w:eastAsia="Arial Unicode MS"/>
+          <w:rtl w:val="0"/>
+          <w:lang w:val="fr-FR"/>
+        </w:rPr>
+        <w:t>Instances de proc</w:t>
+      </w:r>
+      <w:r>
+        <w:rPr>
+          <w:rFonts w:ascii="Arial Unicode MS" w:cs="Arial Unicode MS" w:hAnsi="Avenir Next Regular" w:eastAsia="Arial Unicode MS" w:hint="default"/>
+          <w:rtl w:val="0"/>
+          <w:lang w:val="fr-FR"/>
+        </w:rPr>
+        <w:t>é</w:t>
+      </w:r>
+      <w:r>
+        <w:rPr>
+          <w:rFonts w:ascii="Avenir Next Regular" w:cs="Arial Unicode MS" w:hAnsi="Arial Unicode MS" w:eastAsia="Arial Unicode MS"/>
+          <w:rtl w:val="0"/>
+          <w:lang w:val="fr-FR"/>
+        </w:rPr>
+        <w:t>d</w:t>
+      </w:r>
+      <w:r>
+        <w:rPr>
+          <w:rFonts w:ascii="Arial Unicode MS" w:cs="Arial Unicode MS" w:hAnsi="Avenir Next Regular" w:eastAsia="Arial Unicode MS" w:hint="default"/>
+          <w:rtl w:val="0"/>
+          <w:lang w:val="fr-FR"/>
+        </w:rPr>
+        <w:t>é</w:t>
+      </w:r>
+      <w:r>
+        <w:rPr>
+          <w:rFonts w:ascii="Avenir Next Regular" w:cs="Arial Unicode MS" w:hAnsi="Arial Unicode MS" w:eastAsia="Arial Unicode MS"/>
+          <w:rtl w:val="0"/>
+          <w:lang w:val="fr-FR"/>
+        </w:rPr>
+        <w:t>s = objets</w:t>
+      </w:r>
+    </w:p>
+    <w:p>
+      <w:pPr>
+        <w:pStyle w:val="Corps"/>
+        <w:numPr>
+          <w:ilvl w:val="0"/>
+          <w:numId w:val="8"/>
+        </w:numPr>
+        <w:bidi w:val="0"/>
+        <w:ind w:left="240"/>
+        <w:rPr>
+          <w:rFonts w:ascii="Avenir Next Regular" w:cs="Avenir Next Regular" w:hAnsi="Avenir Next Regular" w:eastAsia="Avenir Next Regular"/>
+          <w:b w:val="0"/>
+          <w:bCs w:val="0"/>
+          <w:i w:val="0"/>
+          <w:iCs w:val="0"/>
+          <w:caps w:val="0"/>
+          <w:smallCaps w:val="0"/>
+          <w:strike w:val="0"/>
+          <w:dstrike w:val="0"/>
+          <w:outline w:val="0"/>
+          <w:color w:val="000000"/>
+          <w:spacing w:val="0"/>
+          <w:kern w:val="0"/>
+          <w:position w:val="4"/>
+          <w:sz w:val="26"/>
+          <w:szCs w:val="26"/>
+          <w:u w:val="none"/>
+          <w:vertAlign w:val="baseline"/>
+        </w:rPr>
+      </w:pPr>
+      <w:r>
+        <w:rPr>
+          <w:rFonts w:ascii="Avenir Next Regular" w:cs="Arial Unicode MS" w:hAnsi="Arial Unicode MS" w:eastAsia="Arial Unicode MS"/>
+          <w:rtl w:val="0"/>
+          <w:lang w:val="fr-FR"/>
+        </w:rPr>
+        <w:t xml:space="preserve">Les classes </w:t>
+      </w:r>
+      <w:r>
+        <w:rPr>
+          <w:rFonts w:ascii="Arial Unicode MS" w:cs="Arial Unicode MS" w:hAnsi="Avenir Next Regular" w:eastAsia="Arial Unicode MS" w:hint="default"/>
+          <w:rtl w:val="0"/>
+          <w:lang w:val="fr-FR"/>
+        </w:rPr>
+        <w:t>« </w:t>
+      </w:r>
+      <w:r>
+        <w:rPr>
+          <w:rFonts w:ascii="Avenir Next Regular" w:cs="Arial Unicode MS" w:hAnsi="Arial Unicode MS" w:eastAsia="Arial Unicode MS"/>
+          <w:rtl w:val="0"/>
+          <w:lang w:val="fr-FR"/>
+        </w:rPr>
+        <w:t>Ayant</w:t>
+      </w:r>
+      <w:r>
+        <w:rPr>
+          <w:rFonts w:ascii="Arial Unicode MS" w:cs="Arial Unicode MS" w:hAnsi="Avenir Next Regular" w:eastAsia="Arial Unicode MS" w:hint="default"/>
+          <w:rtl w:val="0"/>
+          <w:lang w:val="fr-FR"/>
+        </w:rPr>
+        <w:t xml:space="preserve"> » </w:t>
+      </w:r>
+      <w:r>
+        <w:rPr>
+          <w:rFonts w:ascii="Avenir Next Regular" w:cs="Arial Unicode MS" w:hAnsi="Arial Unicode MS" w:eastAsia="Arial Unicode MS"/>
+          <w:rtl w:val="0"/>
+          <w:lang w:val="fr-FR"/>
+        </w:rPr>
+        <w:t xml:space="preserve">ou </w:t>
+      </w:r>
+      <w:r>
+        <w:rPr>
+          <w:rFonts w:ascii="Arial Unicode MS" w:cs="Arial Unicode MS" w:hAnsi="Avenir Next Regular" w:eastAsia="Arial Unicode MS" w:hint="default"/>
+          <w:rtl w:val="0"/>
+          <w:lang w:val="fr-FR"/>
+        </w:rPr>
+        <w:t>« </w:t>
+      </w:r>
+      <w:r>
+        <w:rPr>
+          <w:rFonts w:ascii="Avenir Next Regular" w:cs="Arial Unicode MS" w:hAnsi="Arial Unicode MS" w:eastAsia="Arial Unicode MS"/>
+          <w:rtl w:val="0"/>
+          <w:lang w:val="fr-FR"/>
+        </w:rPr>
+        <w:t>N</w:t>
+      </w:r>
+      <w:r>
+        <w:rPr>
+          <w:rFonts w:ascii="Arial Unicode MS" w:cs="Arial Unicode MS" w:hAnsi="Avenir Next Regular" w:eastAsia="Arial Unicode MS" w:hint="default"/>
+          <w:rtl w:val="0"/>
+          <w:lang w:val="fr-FR"/>
+        </w:rPr>
+        <w:t>’</w:t>
+      </w:r>
+      <w:r>
+        <w:rPr>
+          <w:rFonts w:ascii="Avenir Next Regular" w:cs="Arial Unicode MS" w:hAnsi="Arial Unicode MS" w:eastAsia="Arial Unicode MS"/>
+          <w:rtl w:val="0"/>
+          <w:lang w:val="fr-FR"/>
+        </w:rPr>
+        <w:t>ayant pas</w:t>
+      </w:r>
+      <w:r>
+        <w:rPr>
+          <w:rFonts w:ascii="Arial Unicode MS" w:cs="Arial Unicode MS" w:hAnsi="Avenir Next Regular" w:eastAsia="Arial Unicode MS" w:hint="default"/>
+          <w:rtl w:val="0"/>
+          <w:lang w:val="fr-FR"/>
+        </w:rPr>
+        <w:t xml:space="preserve"> » </w:t>
+      </w:r>
+      <w:r>
+        <w:rPr>
+          <w:rFonts w:ascii="Avenir Next Regular" w:cs="Arial Unicode MS" w:hAnsi="Arial Unicode MS" w:eastAsia="Arial Unicode MS"/>
+          <w:rtl w:val="0"/>
+          <w:lang w:val="fr-FR"/>
+        </w:rPr>
+        <w:t>de comportement (d</w:t>
+      </w:r>
+      <w:r>
+        <w:rPr>
+          <w:rFonts w:ascii="Arial Unicode MS" w:cs="Arial Unicode MS" w:hAnsi="Avenir Next Regular" w:eastAsia="Arial Unicode MS" w:hint="default"/>
+          <w:rtl w:val="0"/>
+          <w:lang w:val="fr-FR"/>
+        </w:rPr>
+        <w:t>é</w:t>
+      </w:r>
+      <w:r>
+        <w:rPr>
+          <w:rFonts w:ascii="Avenir Next Regular" w:cs="Arial Unicode MS" w:hAnsi="Arial Unicode MS" w:eastAsia="Arial Unicode MS"/>
+          <w:rtl w:val="0"/>
+          <w:lang w:val="fr-FR"/>
+        </w:rPr>
+        <w:t>finit par l</w:t>
+      </w:r>
+      <w:r>
+        <w:rPr>
+          <w:rFonts w:ascii="Arial Unicode MS" w:cs="Arial Unicode MS" w:hAnsi="Avenir Next Regular" w:eastAsia="Arial Unicode MS" w:hint="default"/>
+          <w:rtl w:val="0"/>
+          <w:lang w:val="fr-FR"/>
+        </w:rPr>
+        <w:t>’</w:t>
+      </w:r>
+      <w:r>
+        <w:rPr>
+          <w:rFonts w:ascii="Avenir Next Regular" w:cs="Arial Unicode MS" w:hAnsi="Arial Unicode MS" w:eastAsia="Arial Unicode MS"/>
+          <w:rtl w:val="0"/>
+          <w:lang w:val="fr-FR"/>
+        </w:rPr>
+        <w:t>utilisateur)</w:t>
+      </w:r>
+    </w:p>
+    <w:p>
+      <w:pPr>
+        <w:pStyle w:val="Corps"/>
+        <w:numPr>
+          <w:ilvl w:val="0"/>
+          <w:numId w:val="9"/>
+        </w:numPr>
+        <w:bidi w:val="0"/>
+        <w:ind w:left="240"/>
+        <w:rPr>
+          <w:rFonts w:ascii="Avenir Next Regular" w:cs="Avenir Next Regular" w:hAnsi="Avenir Next Regular" w:eastAsia="Avenir Next Regular"/>
+          <w:b w:val="0"/>
+          <w:bCs w:val="0"/>
+          <w:i w:val="0"/>
+          <w:iCs w:val="0"/>
+          <w:caps w:val="0"/>
+          <w:smallCaps w:val="0"/>
+          <w:strike w:val="0"/>
+          <w:dstrike w:val="0"/>
+          <w:outline w:val="0"/>
+          <w:color w:val="000000"/>
+          <w:spacing w:val="0"/>
+          <w:kern w:val="0"/>
+          <w:position w:val="4"/>
+          <w:sz w:val="26"/>
+          <w:szCs w:val="26"/>
+          <w:u w:val="none"/>
+          <w:vertAlign w:val="baseline"/>
+        </w:rPr>
+      </w:pPr>
+      <w:r>
+        <w:rPr>
+          <w:rFonts w:ascii="Avenir Next Regular" w:cs="Arial Unicode MS" w:hAnsi="Arial Unicode MS" w:eastAsia="Arial Unicode MS"/>
+          <w:rtl w:val="0"/>
+          <w:lang w:val="fr-FR"/>
+        </w:rPr>
+        <w:t>Les outils de classifications identifient les r</w:t>
+      </w:r>
+      <w:r>
+        <w:rPr>
+          <w:rFonts w:ascii="Arial Unicode MS" w:cs="Arial Unicode MS" w:hAnsi="Avenir Next Regular" w:eastAsia="Arial Unicode MS" w:hint="default"/>
+          <w:rtl w:val="0"/>
+          <w:lang w:val="fr-FR"/>
+        </w:rPr>
+        <w:t>è</w:t>
+      </w:r>
+      <w:r>
+        <w:rPr>
+          <w:rFonts w:ascii="Avenir Next Regular" w:cs="Arial Unicode MS" w:hAnsi="Arial Unicode MS" w:eastAsia="Arial Unicode MS"/>
+          <w:rtl w:val="0"/>
+          <w:lang w:val="fr-FR"/>
+        </w:rPr>
+        <w:t>gles de classifications</w:t>
+      </w:r>
+    </w:p>
+    <w:p>
+      <w:pPr>
+        <w:pStyle w:val="Corps"/>
+        <w:numPr>
+          <w:ilvl w:val="0"/>
+          <w:numId w:val="10"/>
+        </w:numPr>
+        <w:bidi w:val="0"/>
+        <w:ind w:left="240"/>
+        <w:rPr>
+          <w:rFonts w:ascii="Avenir Next Regular" w:cs="Avenir Next Regular" w:hAnsi="Avenir Next Regular" w:eastAsia="Avenir Next Regular"/>
+          <w:b w:val="0"/>
+          <w:bCs w:val="0"/>
+          <w:i w:val="0"/>
+          <w:iCs w:val="0"/>
+          <w:caps w:val="0"/>
+          <w:smallCaps w:val="0"/>
+          <w:strike w:val="0"/>
+          <w:dstrike w:val="0"/>
+          <w:outline w:val="0"/>
+          <w:color w:val="000000"/>
+          <w:spacing w:val="0"/>
+          <w:kern w:val="0"/>
+          <w:position w:val="4"/>
+          <w:sz w:val="26"/>
+          <w:szCs w:val="26"/>
+          <w:u w:val="none"/>
+          <w:vertAlign w:val="baseline"/>
+        </w:rPr>
+      </w:pPr>
+      <w:r>
+        <w:rPr>
+          <w:rFonts w:ascii="Avenir Next Regular" w:cs="Arial Unicode MS" w:hAnsi="Arial Unicode MS" w:eastAsia="Arial Unicode MS"/>
+          <w:rtl w:val="0"/>
+          <w:lang w:val="fr-FR"/>
+        </w:rPr>
+        <w:t>Les r</w:t>
+      </w:r>
+      <w:r>
+        <w:rPr>
+          <w:rFonts w:ascii="Arial Unicode MS" w:cs="Arial Unicode MS" w:hAnsi="Avenir Next Regular" w:eastAsia="Arial Unicode MS" w:hint="default"/>
+          <w:rtl w:val="0"/>
+          <w:lang w:val="fr-FR"/>
+        </w:rPr>
+        <w:t>é</w:t>
+      </w:r>
+      <w:r>
+        <w:rPr>
+          <w:rFonts w:ascii="Avenir Next Regular" w:cs="Arial Unicode MS" w:hAnsi="Arial Unicode MS" w:eastAsia="Arial Unicode MS"/>
+          <w:rtl w:val="0"/>
+          <w:lang w:val="fr-FR"/>
+        </w:rPr>
+        <w:t>gles de classification identifient les causes des comportements</w:t>
+      </w:r>
+    </w:p>
+    <w:p>
+      <w:pPr>
+        <w:pStyle w:val="Corps"/>
+        <w:numPr>
+          <w:ilvl w:val="0"/>
+          <w:numId w:val="11"/>
+        </w:numPr>
+        <w:bidi w:val="0"/>
+        <w:ind w:left="240"/>
+        <w:rPr>
+          <w:rFonts w:ascii="Avenir Next Regular" w:cs="Avenir Next Regular" w:hAnsi="Avenir Next Regular" w:eastAsia="Avenir Next Regular"/>
+          <w:b w:val="0"/>
+          <w:bCs w:val="0"/>
+          <w:i w:val="0"/>
+          <w:iCs w:val="0"/>
+          <w:caps w:val="0"/>
+          <w:smallCaps w:val="0"/>
+          <w:strike w:val="0"/>
+          <w:dstrike w:val="0"/>
+          <w:outline w:val="0"/>
+          <w:color w:val="000000"/>
+          <w:spacing w:val="0"/>
+          <w:kern w:val="0"/>
+          <w:position w:val="4"/>
+          <w:sz w:val="26"/>
+          <w:szCs w:val="26"/>
+          <w:u w:val="none"/>
+          <w:vertAlign w:val="baseline"/>
+        </w:rPr>
+      </w:pPr>
+    </w:p>
+    <w:p>
+      <w:pPr>
+        <w:pStyle w:val="Corps"/>
+        <w:bidi w:val="0"/>
+      </w:pPr>
+      <w:r>
+        <w:rPr>
+          <w:rFonts w:ascii="Avenir Next Regular" w:cs="Arial Unicode MS" w:hAnsi="Arial Unicode MS" w:eastAsia="Arial Unicode MS"/>
+          <w:rtl w:val="0"/>
+          <w:lang w:val="fr-FR"/>
+        </w:rPr>
+        <w:t>Ici le but serait d</w:t>
+      </w:r>
+      <w:r>
+        <w:rPr>
+          <w:rFonts w:ascii="Arial Unicode MS" w:cs="Arial Unicode MS" w:hAnsi="Avenir Next Regular" w:eastAsia="Arial Unicode MS" w:hint="default"/>
+          <w:rtl w:val="0"/>
+          <w:lang w:val="fr-FR"/>
+        </w:rPr>
+        <w:t>’</w:t>
+      </w:r>
+      <w:r>
+        <w:rPr>
+          <w:rFonts w:ascii="Avenir Next Regular" w:cs="Arial Unicode MS" w:hAnsi="Arial Unicode MS" w:eastAsia="Arial Unicode MS"/>
+          <w:rtl w:val="0"/>
+          <w:lang w:val="fr-FR"/>
+        </w:rPr>
+        <w:t>identifier les causes de ces d</w:t>
+      </w:r>
+      <w:r>
+        <w:rPr>
+          <w:rFonts w:ascii="Arial Unicode MS" w:cs="Arial Unicode MS" w:hAnsi="Avenir Next Regular" w:eastAsia="Arial Unicode MS" w:hint="default"/>
+          <w:rtl w:val="0"/>
+          <w:lang w:val="fr-FR"/>
+        </w:rPr>
+        <w:t>é</w:t>
+      </w:r>
+      <w:r>
+        <w:rPr>
+          <w:rFonts w:ascii="Avenir Next Regular" w:cs="Arial Unicode MS" w:hAnsi="Arial Unicode MS" w:eastAsia="Arial Unicode MS"/>
+          <w:rtl w:val="0"/>
+          <w:lang w:val="fr-FR"/>
+        </w:rPr>
+        <w:t>lais trop longs.</w:t>
       </w:r>
     </w:p>
     <w:sectPr>
@@ -1362,7 +2125,7 @@
       <w:fldChar w:fldCharType="separate" w:fldLock="0"/>
     </w:r>
     <w:r>
-      <w:t>2</w:t>
+      <w:t>3</w:t>
     </w:r>
     <w:r>
       <w:rPr/>
@@ -2931,6 +3694,1866 @@
       </w:rPr>
     </w:lvl>
   </w:abstractNum>
+  <w:abstractNum w:abstractNumId="5">
+    <w:multiLevelType w:val="multilevel"/>
+    <w:styleLink w:val="Tiret"/>
+    <w:lvl w:ilvl="0">
+      <w:start w:val="0"/>
+      <w:numFmt w:val="bullet"/>
+      <w:suff w:val="tab"/>
+      <w:lvlText w:val="-"/>
+      <w:lvlJc w:val="left"/>
+      <w:pPr>
+        <w:tabs>
+          <w:tab w:val="num" w:pos="240"/>
+          <w:tab w:val="clear" w:pos="0"/>
+        </w:tabs>
+        <w:ind w:left="240" w:hanging="240"/>
+      </w:pPr>
+      <w:rPr>
+        <w:rFonts w:ascii="Avenir Next Regular" w:cs="Avenir Next Regular" w:hAnsi="Avenir Next Regular" w:eastAsia="Avenir Next Regular"/>
+        <w:b w:val="0"/>
+        <w:bCs w:val="0"/>
+        <w:i w:val="0"/>
+        <w:iCs w:val="0"/>
+        <w:caps w:val="0"/>
+        <w:smallCaps w:val="0"/>
+        <w:strike w:val="0"/>
+        <w:dstrike w:val="0"/>
+        <w:outline w:val="0"/>
+        <w:color w:val="000000"/>
+        <w:spacing w:val="0"/>
+        <w:kern w:val="0"/>
+        <w:position w:val="4"/>
+        <w:sz w:val="26"/>
+        <w:szCs w:val="26"/>
+        <w:u w:val="none"/>
+        <w:vertAlign w:val="baseline"/>
+      </w:rPr>
+    </w:lvl>
+    <w:lvl w:ilvl="1">
+      <w:start w:val="1"/>
+      <w:numFmt w:val="bullet"/>
+      <w:suff w:val="tab"/>
+      <w:lvlText w:val="-"/>
+      <w:lvlJc w:val="left"/>
+      <w:pPr>
+        <w:tabs>
+          <w:tab w:val="num" w:pos="480"/>
+          <w:tab w:val="clear" w:pos="0"/>
+        </w:tabs>
+        <w:ind w:left="480" w:hanging="240"/>
+      </w:pPr>
+      <w:rPr>
+        <w:rFonts w:ascii="Avenir Next Regular" w:cs="Avenir Next Regular" w:hAnsi="Avenir Next Regular" w:eastAsia="Avenir Next Regular"/>
+        <w:b w:val="0"/>
+        <w:bCs w:val="0"/>
+        <w:i w:val="0"/>
+        <w:iCs w:val="0"/>
+        <w:caps w:val="0"/>
+        <w:smallCaps w:val="0"/>
+        <w:strike w:val="0"/>
+        <w:dstrike w:val="0"/>
+        <w:outline w:val="0"/>
+        <w:color w:val="000000"/>
+        <w:spacing w:val="0"/>
+        <w:kern w:val="0"/>
+        <w:position w:val="4"/>
+        <w:sz w:val="26"/>
+        <w:szCs w:val="26"/>
+        <w:u w:val="none"/>
+        <w:vertAlign w:val="baseline"/>
+      </w:rPr>
+    </w:lvl>
+    <w:lvl w:ilvl="2">
+      <w:start w:val="1"/>
+      <w:numFmt w:val="bullet"/>
+      <w:suff w:val="tab"/>
+      <w:lvlText w:val="-"/>
+      <w:lvlJc w:val="left"/>
+      <w:pPr>
+        <w:tabs>
+          <w:tab w:val="num" w:pos="720"/>
+          <w:tab w:val="clear" w:pos="0"/>
+        </w:tabs>
+        <w:ind w:left="720" w:hanging="240"/>
+      </w:pPr>
+      <w:rPr>
+        <w:rFonts w:ascii="Avenir Next Regular" w:cs="Avenir Next Regular" w:hAnsi="Avenir Next Regular" w:eastAsia="Avenir Next Regular"/>
+        <w:b w:val="0"/>
+        <w:bCs w:val="0"/>
+        <w:i w:val="0"/>
+        <w:iCs w:val="0"/>
+        <w:caps w:val="0"/>
+        <w:smallCaps w:val="0"/>
+        <w:strike w:val="0"/>
+        <w:dstrike w:val="0"/>
+        <w:outline w:val="0"/>
+        <w:color w:val="000000"/>
+        <w:spacing w:val="0"/>
+        <w:kern w:val="0"/>
+        <w:position w:val="4"/>
+        <w:sz w:val="26"/>
+        <w:szCs w:val="26"/>
+        <w:u w:val="none"/>
+        <w:vertAlign w:val="baseline"/>
+      </w:rPr>
+    </w:lvl>
+    <w:lvl w:ilvl="3">
+      <w:start w:val="1"/>
+      <w:numFmt w:val="bullet"/>
+      <w:suff w:val="tab"/>
+      <w:lvlText w:val="-"/>
+      <w:lvlJc w:val="left"/>
+      <w:pPr>
+        <w:tabs>
+          <w:tab w:val="num" w:pos="960"/>
+          <w:tab w:val="clear" w:pos="0"/>
+        </w:tabs>
+        <w:ind w:left="960" w:hanging="240"/>
+      </w:pPr>
+      <w:rPr>
+        <w:rFonts w:ascii="Avenir Next Regular" w:cs="Avenir Next Regular" w:hAnsi="Avenir Next Regular" w:eastAsia="Avenir Next Regular"/>
+        <w:b w:val="0"/>
+        <w:bCs w:val="0"/>
+        <w:i w:val="0"/>
+        <w:iCs w:val="0"/>
+        <w:caps w:val="0"/>
+        <w:smallCaps w:val="0"/>
+        <w:strike w:val="0"/>
+        <w:dstrike w:val="0"/>
+        <w:outline w:val="0"/>
+        <w:color w:val="000000"/>
+        <w:spacing w:val="0"/>
+        <w:kern w:val="0"/>
+        <w:position w:val="4"/>
+        <w:sz w:val="26"/>
+        <w:szCs w:val="26"/>
+        <w:u w:val="none"/>
+        <w:vertAlign w:val="baseline"/>
+      </w:rPr>
+    </w:lvl>
+    <w:lvl w:ilvl="4">
+      <w:start w:val="1"/>
+      <w:numFmt w:val="bullet"/>
+      <w:suff w:val="tab"/>
+      <w:lvlText w:val="-"/>
+      <w:lvlJc w:val="left"/>
+      <w:pPr>
+        <w:tabs>
+          <w:tab w:val="num" w:pos="1200"/>
+          <w:tab w:val="clear" w:pos="0"/>
+        </w:tabs>
+        <w:ind w:left="1200" w:hanging="240"/>
+      </w:pPr>
+      <w:rPr>
+        <w:rFonts w:ascii="Avenir Next Regular" w:cs="Avenir Next Regular" w:hAnsi="Avenir Next Regular" w:eastAsia="Avenir Next Regular"/>
+        <w:b w:val="0"/>
+        <w:bCs w:val="0"/>
+        <w:i w:val="0"/>
+        <w:iCs w:val="0"/>
+        <w:caps w:val="0"/>
+        <w:smallCaps w:val="0"/>
+        <w:strike w:val="0"/>
+        <w:dstrike w:val="0"/>
+        <w:outline w:val="0"/>
+        <w:color w:val="000000"/>
+        <w:spacing w:val="0"/>
+        <w:kern w:val="0"/>
+        <w:position w:val="4"/>
+        <w:sz w:val="26"/>
+        <w:szCs w:val="26"/>
+        <w:u w:val="none"/>
+        <w:vertAlign w:val="baseline"/>
+      </w:rPr>
+    </w:lvl>
+    <w:lvl w:ilvl="5">
+      <w:start w:val="1"/>
+      <w:numFmt w:val="bullet"/>
+      <w:suff w:val="tab"/>
+      <w:lvlText w:val="-"/>
+      <w:lvlJc w:val="left"/>
+      <w:pPr>
+        <w:tabs>
+          <w:tab w:val="num" w:pos="1440"/>
+          <w:tab w:val="clear" w:pos="0"/>
+        </w:tabs>
+        <w:ind w:left="1440" w:hanging="240"/>
+      </w:pPr>
+      <w:rPr>
+        <w:rFonts w:ascii="Avenir Next Regular" w:cs="Avenir Next Regular" w:hAnsi="Avenir Next Regular" w:eastAsia="Avenir Next Regular"/>
+        <w:b w:val="0"/>
+        <w:bCs w:val="0"/>
+        <w:i w:val="0"/>
+        <w:iCs w:val="0"/>
+        <w:caps w:val="0"/>
+        <w:smallCaps w:val="0"/>
+        <w:strike w:val="0"/>
+        <w:dstrike w:val="0"/>
+        <w:outline w:val="0"/>
+        <w:color w:val="000000"/>
+        <w:spacing w:val="0"/>
+        <w:kern w:val="0"/>
+        <w:position w:val="4"/>
+        <w:sz w:val="26"/>
+        <w:szCs w:val="26"/>
+        <w:u w:val="none"/>
+        <w:vertAlign w:val="baseline"/>
+      </w:rPr>
+    </w:lvl>
+    <w:lvl w:ilvl="6">
+      <w:start w:val="1"/>
+      <w:numFmt w:val="bullet"/>
+      <w:suff w:val="tab"/>
+      <w:lvlText w:val="-"/>
+      <w:lvlJc w:val="left"/>
+      <w:pPr>
+        <w:tabs>
+          <w:tab w:val="num" w:pos="1680"/>
+          <w:tab w:val="clear" w:pos="0"/>
+        </w:tabs>
+        <w:ind w:left="1680" w:hanging="240"/>
+      </w:pPr>
+      <w:rPr>
+        <w:rFonts w:ascii="Avenir Next Regular" w:cs="Avenir Next Regular" w:hAnsi="Avenir Next Regular" w:eastAsia="Avenir Next Regular"/>
+        <w:b w:val="0"/>
+        <w:bCs w:val="0"/>
+        <w:i w:val="0"/>
+        <w:iCs w:val="0"/>
+        <w:caps w:val="0"/>
+        <w:smallCaps w:val="0"/>
+        <w:strike w:val="0"/>
+        <w:dstrike w:val="0"/>
+        <w:outline w:val="0"/>
+        <w:color w:val="000000"/>
+        <w:spacing w:val="0"/>
+        <w:kern w:val="0"/>
+        <w:position w:val="4"/>
+        <w:sz w:val="26"/>
+        <w:szCs w:val="26"/>
+        <w:u w:val="none"/>
+        <w:vertAlign w:val="baseline"/>
+      </w:rPr>
+    </w:lvl>
+    <w:lvl w:ilvl="7">
+      <w:start w:val="1"/>
+      <w:numFmt w:val="bullet"/>
+      <w:suff w:val="tab"/>
+      <w:lvlText w:val="-"/>
+      <w:lvlJc w:val="left"/>
+      <w:pPr>
+        <w:tabs>
+          <w:tab w:val="num" w:pos="1920"/>
+          <w:tab w:val="clear" w:pos="0"/>
+        </w:tabs>
+        <w:ind w:left="1920" w:hanging="240"/>
+      </w:pPr>
+      <w:rPr>
+        <w:rFonts w:ascii="Avenir Next Regular" w:cs="Avenir Next Regular" w:hAnsi="Avenir Next Regular" w:eastAsia="Avenir Next Regular"/>
+        <w:b w:val="0"/>
+        <w:bCs w:val="0"/>
+        <w:i w:val="0"/>
+        <w:iCs w:val="0"/>
+        <w:caps w:val="0"/>
+        <w:smallCaps w:val="0"/>
+        <w:strike w:val="0"/>
+        <w:dstrike w:val="0"/>
+        <w:outline w:val="0"/>
+        <w:color w:val="000000"/>
+        <w:spacing w:val="0"/>
+        <w:kern w:val="0"/>
+        <w:position w:val="4"/>
+        <w:sz w:val="26"/>
+        <w:szCs w:val="26"/>
+        <w:u w:val="none"/>
+        <w:vertAlign w:val="baseline"/>
+      </w:rPr>
+    </w:lvl>
+    <w:lvl w:ilvl="8">
+      <w:start w:val="1"/>
+      <w:numFmt w:val="bullet"/>
+      <w:suff w:val="tab"/>
+      <w:lvlText w:val="-"/>
+      <w:lvlJc w:val="left"/>
+      <w:pPr>
+        <w:tabs>
+          <w:tab w:val="num" w:pos="2160"/>
+          <w:tab w:val="clear" w:pos="0"/>
+        </w:tabs>
+        <w:ind w:left="2160" w:hanging="240"/>
+      </w:pPr>
+      <w:rPr>
+        <w:rFonts w:ascii="Avenir Next Regular" w:cs="Avenir Next Regular" w:hAnsi="Avenir Next Regular" w:eastAsia="Avenir Next Regular"/>
+        <w:b w:val="0"/>
+        <w:bCs w:val="0"/>
+        <w:i w:val="0"/>
+        <w:iCs w:val="0"/>
+        <w:caps w:val="0"/>
+        <w:smallCaps w:val="0"/>
+        <w:strike w:val="0"/>
+        <w:dstrike w:val="0"/>
+        <w:outline w:val="0"/>
+        <w:color w:val="000000"/>
+        <w:spacing w:val="0"/>
+        <w:kern w:val="0"/>
+        <w:position w:val="4"/>
+        <w:sz w:val="26"/>
+        <w:szCs w:val="26"/>
+        <w:u w:val="none"/>
+        <w:vertAlign w:val="baseline"/>
+      </w:rPr>
+    </w:lvl>
+  </w:abstractNum>
+  <w:abstractNum w:abstractNumId="6">
+    <w:multiLevelType w:val="multilevel"/>
+    <w:styleLink w:val="Tiret"/>
+    <w:lvl w:ilvl="0">
+      <w:start w:val="0"/>
+      <w:numFmt w:val="bullet"/>
+      <w:suff w:val="tab"/>
+      <w:lvlText w:val="-"/>
+      <w:lvlJc w:val="left"/>
+      <w:pPr>
+        <w:tabs>
+          <w:tab w:val="num" w:pos="240"/>
+          <w:tab w:val="clear" w:pos="0"/>
+        </w:tabs>
+        <w:ind w:left="240" w:hanging="240"/>
+      </w:pPr>
+      <w:rPr>
+        <w:rFonts w:ascii="Avenir Next Regular" w:cs="Avenir Next Regular" w:hAnsi="Avenir Next Regular" w:eastAsia="Avenir Next Regular"/>
+        <w:b w:val="0"/>
+        <w:bCs w:val="0"/>
+        <w:i w:val="0"/>
+        <w:iCs w:val="0"/>
+        <w:caps w:val="0"/>
+        <w:smallCaps w:val="0"/>
+        <w:strike w:val="0"/>
+        <w:dstrike w:val="0"/>
+        <w:outline w:val="0"/>
+        <w:color w:val="000000"/>
+        <w:spacing w:val="0"/>
+        <w:kern w:val="0"/>
+        <w:position w:val="4"/>
+        <w:sz w:val="26"/>
+        <w:szCs w:val="26"/>
+        <w:u w:val="none"/>
+        <w:vertAlign w:val="baseline"/>
+      </w:rPr>
+    </w:lvl>
+    <w:lvl w:ilvl="1">
+      <w:start w:val="1"/>
+      <w:numFmt w:val="bullet"/>
+      <w:suff w:val="tab"/>
+      <w:lvlText w:val="-"/>
+      <w:lvlJc w:val="left"/>
+      <w:pPr>
+        <w:tabs>
+          <w:tab w:val="num" w:pos="480"/>
+          <w:tab w:val="clear" w:pos="0"/>
+        </w:tabs>
+        <w:ind w:left="480" w:hanging="240"/>
+      </w:pPr>
+      <w:rPr>
+        <w:rFonts w:ascii="Avenir Next Regular" w:cs="Avenir Next Regular" w:hAnsi="Avenir Next Regular" w:eastAsia="Avenir Next Regular"/>
+        <w:b w:val="0"/>
+        <w:bCs w:val="0"/>
+        <w:i w:val="0"/>
+        <w:iCs w:val="0"/>
+        <w:caps w:val="0"/>
+        <w:smallCaps w:val="0"/>
+        <w:strike w:val="0"/>
+        <w:dstrike w:val="0"/>
+        <w:outline w:val="0"/>
+        <w:color w:val="000000"/>
+        <w:spacing w:val="0"/>
+        <w:kern w:val="0"/>
+        <w:position w:val="4"/>
+        <w:sz w:val="26"/>
+        <w:szCs w:val="26"/>
+        <w:u w:val="none"/>
+        <w:vertAlign w:val="baseline"/>
+      </w:rPr>
+    </w:lvl>
+    <w:lvl w:ilvl="2">
+      <w:start w:val="1"/>
+      <w:numFmt w:val="bullet"/>
+      <w:suff w:val="tab"/>
+      <w:lvlText w:val="-"/>
+      <w:lvlJc w:val="left"/>
+      <w:pPr>
+        <w:tabs>
+          <w:tab w:val="num" w:pos="720"/>
+          <w:tab w:val="clear" w:pos="0"/>
+        </w:tabs>
+        <w:ind w:left="720" w:hanging="240"/>
+      </w:pPr>
+      <w:rPr>
+        <w:rFonts w:ascii="Avenir Next Regular" w:cs="Avenir Next Regular" w:hAnsi="Avenir Next Regular" w:eastAsia="Avenir Next Regular"/>
+        <w:b w:val="0"/>
+        <w:bCs w:val="0"/>
+        <w:i w:val="0"/>
+        <w:iCs w:val="0"/>
+        <w:caps w:val="0"/>
+        <w:smallCaps w:val="0"/>
+        <w:strike w:val="0"/>
+        <w:dstrike w:val="0"/>
+        <w:outline w:val="0"/>
+        <w:color w:val="000000"/>
+        <w:spacing w:val="0"/>
+        <w:kern w:val="0"/>
+        <w:position w:val="4"/>
+        <w:sz w:val="26"/>
+        <w:szCs w:val="26"/>
+        <w:u w:val="none"/>
+        <w:vertAlign w:val="baseline"/>
+      </w:rPr>
+    </w:lvl>
+    <w:lvl w:ilvl="3">
+      <w:start w:val="1"/>
+      <w:numFmt w:val="bullet"/>
+      <w:suff w:val="tab"/>
+      <w:lvlText w:val="-"/>
+      <w:lvlJc w:val="left"/>
+      <w:pPr>
+        <w:tabs>
+          <w:tab w:val="num" w:pos="960"/>
+          <w:tab w:val="clear" w:pos="0"/>
+        </w:tabs>
+        <w:ind w:left="960" w:hanging="240"/>
+      </w:pPr>
+      <w:rPr>
+        <w:rFonts w:ascii="Avenir Next Regular" w:cs="Avenir Next Regular" w:hAnsi="Avenir Next Regular" w:eastAsia="Avenir Next Regular"/>
+        <w:b w:val="0"/>
+        <w:bCs w:val="0"/>
+        <w:i w:val="0"/>
+        <w:iCs w:val="0"/>
+        <w:caps w:val="0"/>
+        <w:smallCaps w:val="0"/>
+        <w:strike w:val="0"/>
+        <w:dstrike w:val="0"/>
+        <w:outline w:val="0"/>
+        <w:color w:val="000000"/>
+        <w:spacing w:val="0"/>
+        <w:kern w:val="0"/>
+        <w:position w:val="4"/>
+        <w:sz w:val="26"/>
+        <w:szCs w:val="26"/>
+        <w:u w:val="none"/>
+        <w:vertAlign w:val="baseline"/>
+      </w:rPr>
+    </w:lvl>
+    <w:lvl w:ilvl="4">
+      <w:start w:val="1"/>
+      <w:numFmt w:val="bullet"/>
+      <w:suff w:val="tab"/>
+      <w:lvlText w:val="-"/>
+      <w:lvlJc w:val="left"/>
+      <w:pPr>
+        <w:tabs>
+          <w:tab w:val="num" w:pos="1200"/>
+          <w:tab w:val="clear" w:pos="0"/>
+        </w:tabs>
+        <w:ind w:left="1200" w:hanging="240"/>
+      </w:pPr>
+      <w:rPr>
+        <w:rFonts w:ascii="Avenir Next Regular" w:cs="Avenir Next Regular" w:hAnsi="Avenir Next Regular" w:eastAsia="Avenir Next Regular"/>
+        <w:b w:val="0"/>
+        <w:bCs w:val="0"/>
+        <w:i w:val="0"/>
+        <w:iCs w:val="0"/>
+        <w:caps w:val="0"/>
+        <w:smallCaps w:val="0"/>
+        <w:strike w:val="0"/>
+        <w:dstrike w:val="0"/>
+        <w:outline w:val="0"/>
+        <w:color w:val="000000"/>
+        <w:spacing w:val="0"/>
+        <w:kern w:val="0"/>
+        <w:position w:val="4"/>
+        <w:sz w:val="26"/>
+        <w:szCs w:val="26"/>
+        <w:u w:val="none"/>
+        <w:vertAlign w:val="baseline"/>
+      </w:rPr>
+    </w:lvl>
+    <w:lvl w:ilvl="5">
+      <w:start w:val="1"/>
+      <w:numFmt w:val="bullet"/>
+      <w:suff w:val="tab"/>
+      <w:lvlText w:val="-"/>
+      <w:lvlJc w:val="left"/>
+      <w:pPr>
+        <w:tabs>
+          <w:tab w:val="num" w:pos="1440"/>
+          <w:tab w:val="clear" w:pos="0"/>
+        </w:tabs>
+        <w:ind w:left="1440" w:hanging="240"/>
+      </w:pPr>
+      <w:rPr>
+        <w:rFonts w:ascii="Avenir Next Regular" w:cs="Avenir Next Regular" w:hAnsi="Avenir Next Regular" w:eastAsia="Avenir Next Regular"/>
+        <w:b w:val="0"/>
+        <w:bCs w:val="0"/>
+        <w:i w:val="0"/>
+        <w:iCs w:val="0"/>
+        <w:caps w:val="0"/>
+        <w:smallCaps w:val="0"/>
+        <w:strike w:val="0"/>
+        <w:dstrike w:val="0"/>
+        <w:outline w:val="0"/>
+        <w:color w:val="000000"/>
+        <w:spacing w:val="0"/>
+        <w:kern w:val="0"/>
+        <w:position w:val="4"/>
+        <w:sz w:val="26"/>
+        <w:szCs w:val="26"/>
+        <w:u w:val="none"/>
+        <w:vertAlign w:val="baseline"/>
+      </w:rPr>
+    </w:lvl>
+    <w:lvl w:ilvl="6">
+      <w:start w:val="1"/>
+      <w:numFmt w:val="bullet"/>
+      <w:suff w:val="tab"/>
+      <w:lvlText w:val="-"/>
+      <w:lvlJc w:val="left"/>
+      <w:pPr>
+        <w:tabs>
+          <w:tab w:val="num" w:pos="1680"/>
+          <w:tab w:val="clear" w:pos="0"/>
+        </w:tabs>
+        <w:ind w:left="1680" w:hanging="240"/>
+      </w:pPr>
+      <w:rPr>
+        <w:rFonts w:ascii="Avenir Next Regular" w:cs="Avenir Next Regular" w:hAnsi="Avenir Next Regular" w:eastAsia="Avenir Next Regular"/>
+        <w:b w:val="0"/>
+        <w:bCs w:val="0"/>
+        <w:i w:val="0"/>
+        <w:iCs w:val="0"/>
+        <w:caps w:val="0"/>
+        <w:smallCaps w:val="0"/>
+        <w:strike w:val="0"/>
+        <w:dstrike w:val="0"/>
+        <w:outline w:val="0"/>
+        <w:color w:val="000000"/>
+        <w:spacing w:val="0"/>
+        <w:kern w:val="0"/>
+        <w:position w:val="4"/>
+        <w:sz w:val="26"/>
+        <w:szCs w:val="26"/>
+        <w:u w:val="none"/>
+        <w:vertAlign w:val="baseline"/>
+      </w:rPr>
+    </w:lvl>
+    <w:lvl w:ilvl="7">
+      <w:start w:val="1"/>
+      <w:numFmt w:val="bullet"/>
+      <w:suff w:val="tab"/>
+      <w:lvlText w:val="-"/>
+      <w:lvlJc w:val="left"/>
+      <w:pPr>
+        <w:tabs>
+          <w:tab w:val="num" w:pos="1920"/>
+          <w:tab w:val="clear" w:pos="0"/>
+        </w:tabs>
+        <w:ind w:left="1920" w:hanging="240"/>
+      </w:pPr>
+      <w:rPr>
+        <w:rFonts w:ascii="Avenir Next Regular" w:cs="Avenir Next Regular" w:hAnsi="Avenir Next Regular" w:eastAsia="Avenir Next Regular"/>
+        <w:b w:val="0"/>
+        <w:bCs w:val="0"/>
+        <w:i w:val="0"/>
+        <w:iCs w:val="0"/>
+        <w:caps w:val="0"/>
+        <w:smallCaps w:val="0"/>
+        <w:strike w:val="0"/>
+        <w:dstrike w:val="0"/>
+        <w:outline w:val="0"/>
+        <w:color w:val="000000"/>
+        <w:spacing w:val="0"/>
+        <w:kern w:val="0"/>
+        <w:position w:val="4"/>
+        <w:sz w:val="26"/>
+        <w:szCs w:val="26"/>
+        <w:u w:val="none"/>
+        <w:vertAlign w:val="baseline"/>
+      </w:rPr>
+    </w:lvl>
+    <w:lvl w:ilvl="8">
+      <w:start w:val="1"/>
+      <w:numFmt w:val="bullet"/>
+      <w:suff w:val="tab"/>
+      <w:lvlText w:val="-"/>
+      <w:lvlJc w:val="left"/>
+      <w:pPr>
+        <w:tabs>
+          <w:tab w:val="num" w:pos="2160"/>
+          <w:tab w:val="clear" w:pos="0"/>
+        </w:tabs>
+        <w:ind w:left="2160" w:hanging="240"/>
+      </w:pPr>
+      <w:rPr>
+        <w:rFonts w:ascii="Avenir Next Regular" w:cs="Avenir Next Regular" w:hAnsi="Avenir Next Regular" w:eastAsia="Avenir Next Regular"/>
+        <w:b w:val="0"/>
+        <w:bCs w:val="0"/>
+        <w:i w:val="0"/>
+        <w:iCs w:val="0"/>
+        <w:caps w:val="0"/>
+        <w:smallCaps w:val="0"/>
+        <w:strike w:val="0"/>
+        <w:dstrike w:val="0"/>
+        <w:outline w:val="0"/>
+        <w:color w:val="000000"/>
+        <w:spacing w:val="0"/>
+        <w:kern w:val="0"/>
+        <w:position w:val="4"/>
+        <w:sz w:val="26"/>
+        <w:szCs w:val="26"/>
+        <w:u w:val="none"/>
+        <w:vertAlign w:val="baseline"/>
+      </w:rPr>
+    </w:lvl>
+  </w:abstractNum>
+  <w:abstractNum w:abstractNumId="7">
+    <w:multiLevelType w:val="multilevel"/>
+    <w:styleLink w:val="Tiret"/>
+    <w:lvl w:ilvl="0">
+      <w:start w:val="0"/>
+      <w:numFmt w:val="bullet"/>
+      <w:suff w:val="tab"/>
+      <w:lvlText w:val="-"/>
+      <w:lvlJc w:val="left"/>
+      <w:pPr>
+        <w:tabs>
+          <w:tab w:val="num" w:pos="240"/>
+          <w:tab w:val="clear" w:pos="0"/>
+        </w:tabs>
+        <w:ind w:left="240" w:hanging="240"/>
+      </w:pPr>
+      <w:rPr>
+        <w:rFonts w:ascii="Avenir Next Regular" w:cs="Avenir Next Regular" w:hAnsi="Avenir Next Regular" w:eastAsia="Avenir Next Regular"/>
+        <w:b w:val="0"/>
+        <w:bCs w:val="0"/>
+        <w:i w:val="0"/>
+        <w:iCs w:val="0"/>
+        <w:caps w:val="0"/>
+        <w:smallCaps w:val="0"/>
+        <w:strike w:val="0"/>
+        <w:dstrike w:val="0"/>
+        <w:outline w:val="0"/>
+        <w:color w:val="000000"/>
+        <w:spacing w:val="0"/>
+        <w:kern w:val="0"/>
+        <w:position w:val="4"/>
+        <w:sz w:val="26"/>
+        <w:szCs w:val="26"/>
+        <w:u w:val="none"/>
+        <w:vertAlign w:val="baseline"/>
+      </w:rPr>
+    </w:lvl>
+    <w:lvl w:ilvl="1">
+      <w:start w:val="1"/>
+      <w:numFmt w:val="bullet"/>
+      <w:suff w:val="tab"/>
+      <w:lvlText w:val="-"/>
+      <w:lvlJc w:val="left"/>
+      <w:pPr>
+        <w:tabs>
+          <w:tab w:val="num" w:pos="480"/>
+          <w:tab w:val="clear" w:pos="0"/>
+        </w:tabs>
+        <w:ind w:left="480" w:hanging="240"/>
+      </w:pPr>
+      <w:rPr>
+        <w:rFonts w:ascii="Avenir Next Regular" w:cs="Avenir Next Regular" w:hAnsi="Avenir Next Regular" w:eastAsia="Avenir Next Regular"/>
+        <w:b w:val="0"/>
+        <w:bCs w:val="0"/>
+        <w:i w:val="0"/>
+        <w:iCs w:val="0"/>
+        <w:caps w:val="0"/>
+        <w:smallCaps w:val="0"/>
+        <w:strike w:val="0"/>
+        <w:dstrike w:val="0"/>
+        <w:outline w:val="0"/>
+        <w:color w:val="000000"/>
+        <w:spacing w:val="0"/>
+        <w:kern w:val="0"/>
+        <w:position w:val="4"/>
+        <w:sz w:val="26"/>
+        <w:szCs w:val="26"/>
+        <w:u w:val="none"/>
+        <w:vertAlign w:val="baseline"/>
+      </w:rPr>
+    </w:lvl>
+    <w:lvl w:ilvl="2">
+      <w:start w:val="1"/>
+      <w:numFmt w:val="bullet"/>
+      <w:suff w:val="tab"/>
+      <w:lvlText w:val="-"/>
+      <w:lvlJc w:val="left"/>
+      <w:pPr>
+        <w:tabs>
+          <w:tab w:val="num" w:pos="720"/>
+          <w:tab w:val="clear" w:pos="0"/>
+        </w:tabs>
+        <w:ind w:left="720" w:hanging="240"/>
+      </w:pPr>
+      <w:rPr>
+        <w:rFonts w:ascii="Avenir Next Regular" w:cs="Avenir Next Regular" w:hAnsi="Avenir Next Regular" w:eastAsia="Avenir Next Regular"/>
+        <w:b w:val="0"/>
+        <w:bCs w:val="0"/>
+        <w:i w:val="0"/>
+        <w:iCs w:val="0"/>
+        <w:caps w:val="0"/>
+        <w:smallCaps w:val="0"/>
+        <w:strike w:val="0"/>
+        <w:dstrike w:val="0"/>
+        <w:outline w:val="0"/>
+        <w:color w:val="000000"/>
+        <w:spacing w:val="0"/>
+        <w:kern w:val="0"/>
+        <w:position w:val="4"/>
+        <w:sz w:val="26"/>
+        <w:szCs w:val="26"/>
+        <w:u w:val="none"/>
+        <w:vertAlign w:val="baseline"/>
+      </w:rPr>
+    </w:lvl>
+    <w:lvl w:ilvl="3">
+      <w:start w:val="1"/>
+      <w:numFmt w:val="bullet"/>
+      <w:suff w:val="tab"/>
+      <w:lvlText w:val="-"/>
+      <w:lvlJc w:val="left"/>
+      <w:pPr>
+        <w:tabs>
+          <w:tab w:val="num" w:pos="960"/>
+          <w:tab w:val="clear" w:pos="0"/>
+        </w:tabs>
+        <w:ind w:left="960" w:hanging="240"/>
+      </w:pPr>
+      <w:rPr>
+        <w:rFonts w:ascii="Avenir Next Regular" w:cs="Avenir Next Regular" w:hAnsi="Avenir Next Regular" w:eastAsia="Avenir Next Regular"/>
+        <w:b w:val="0"/>
+        <w:bCs w:val="0"/>
+        <w:i w:val="0"/>
+        <w:iCs w:val="0"/>
+        <w:caps w:val="0"/>
+        <w:smallCaps w:val="0"/>
+        <w:strike w:val="0"/>
+        <w:dstrike w:val="0"/>
+        <w:outline w:val="0"/>
+        <w:color w:val="000000"/>
+        <w:spacing w:val="0"/>
+        <w:kern w:val="0"/>
+        <w:position w:val="4"/>
+        <w:sz w:val="26"/>
+        <w:szCs w:val="26"/>
+        <w:u w:val="none"/>
+        <w:vertAlign w:val="baseline"/>
+      </w:rPr>
+    </w:lvl>
+    <w:lvl w:ilvl="4">
+      <w:start w:val="1"/>
+      <w:numFmt w:val="bullet"/>
+      <w:suff w:val="tab"/>
+      <w:lvlText w:val="-"/>
+      <w:lvlJc w:val="left"/>
+      <w:pPr>
+        <w:tabs>
+          <w:tab w:val="num" w:pos="1200"/>
+          <w:tab w:val="clear" w:pos="0"/>
+        </w:tabs>
+        <w:ind w:left="1200" w:hanging="240"/>
+      </w:pPr>
+      <w:rPr>
+        <w:rFonts w:ascii="Avenir Next Regular" w:cs="Avenir Next Regular" w:hAnsi="Avenir Next Regular" w:eastAsia="Avenir Next Regular"/>
+        <w:b w:val="0"/>
+        <w:bCs w:val="0"/>
+        <w:i w:val="0"/>
+        <w:iCs w:val="0"/>
+        <w:caps w:val="0"/>
+        <w:smallCaps w:val="0"/>
+        <w:strike w:val="0"/>
+        <w:dstrike w:val="0"/>
+        <w:outline w:val="0"/>
+        <w:color w:val="000000"/>
+        <w:spacing w:val="0"/>
+        <w:kern w:val="0"/>
+        <w:position w:val="4"/>
+        <w:sz w:val="26"/>
+        <w:szCs w:val="26"/>
+        <w:u w:val="none"/>
+        <w:vertAlign w:val="baseline"/>
+      </w:rPr>
+    </w:lvl>
+    <w:lvl w:ilvl="5">
+      <w:start w:val="1"/>
+      <w:numFmt w:val="bullet"/>
+      <w:suff w:val="tab"/>
+      <w:lvlText w:val="-"/>
+      <w:lvlJc w:val="left"/>
+      <w:pPr>
+        <w:tabs>
+          <w:tab w:val="num" w:pos="1440"/>
+          <w:tab w:val="clear" w:pos="0"/>
+        </w:tabs>
+        <w:ind w:left="1440" w:hanging="240"/>
+      </w:pPr>
+      <w:rPr>
+        <w:rFonts w:ascii="Avenir Next Regular" w:cs="Avenir Next Regular" w:hAnsi="Avenir Next Regular" w:eastAsia="Avenir Next Regular"/>
+        <w:b w:val="0"/>
+        <w:bCs w:val="0"/>
+        <w:i w:val="0"/>
+        <w:iCs w:val="0"/>
+        <w:caps w:val="0"/>
+        <w:smallCaps w:val="0"/>
+        <w:strike w:val="0"/>
+        <w:dstrike w:val="0"/>
+        <w:outline w:val="0"/>
+        <w:color w:val="000000"/>
+        <w:spacing w:val="0"/>
+        <w:kern w:val="0"/>
+        <w:position w:val="4"/>
+        <w:sz w:val="26"/>
+        <w:szCs w:val="26"/>
+        <w:u w:val="none"/>
+        <w:vertAlign w:val="baseline"/>
+      </w:rPr>
+    </w:lvl>
+    <w:lvl w:ilvl="6">
+      <w:start w:val="1"/>
+      <w:numFmt w:val="bullet"/>
+      <w:suff w:val="tab"/>
+      <w:lvlText w:val="-"/>
+      <w:lvlJc w:val="left"/>
+      <w:pPr>
+        <w:tabs>
+          <w:tab w:val="num" w:pos="1680"/>
+          <w:tab w:val="clear" w:pos="0"/>
+        </w:tabs>
+        <w:ind w:left="1680" w:hanging="240"/>
+      </w:pPr>
+      <w:rPr>
+        <w:rFonts w:ascii="Avenir Next Regular" w:cs="Avenir Next Regular" w:hAnsi="Avenir Next Regular" w:eastAsia="Avenir Next Regular"/>
+        <w:b w:val="0"/>
+        <w:bCs w:val="0"/>
+        <w:i w:val="0"/>
+        <w:iCs w:val="0"/>
+        <w:caps w:val="0"/>
+        <w:smallCaps w:val="0"/>
+        <w:strike w:val="0"/>
+        <w:dstrike w:val="0"/>
+        <w:outline w:val="0"/>
+        <w:color w:val="000000"/>
+        <w:spacing w:val="0"/>
+        <w:kern w:val="0"/>
+        <w:position w:val="4"/>
+        <w:sz w:val="26"/>
+        <w:szCs w:val="26"/>
+        <w:u w:val="none"/>
+        <w:vertAlign w:val="baseline"/>
+      </w:rPr>
+    </w:lvl>
+    <w:lvl w:ilvl="7">
+      <w:start w:val="1"/>
+      <w:numFmt w:val="bullet"/>
+      <w:suff w:val="tab"/>
+      <w:lvlText w:val="-"/>
+      <w:lvlJc w:val="left"/>
+      <w:pPr>
+        <w:tabs>
+          <w:tab w:val="num" w:pos="1920"/>
+          <w:tab w:val="clear" w:pos="0"/>
+        </w:tabs>
+        <w:ind w:left="1920" w:hanging="240"/>
+      </w:pPr>
+      <w:rPr>
+        <w:rFonts w:ascii="Avenir Next Regular" w:cs="Avenir Next Regular" w:hAnsi="Avenir Next Regular" w:eastAsia="Avenir Next Regular"/>
+        <w:b w:val="0"/>
+        <w:bCs w:val="0"/>
+        <w:i w:val="0"/>
+        <w:iCs w:val="0"/>
+        <w:caps w:val="0"/>
+        <w:smallCaps w:val="0"/>
+        <w:strike w:val="0"/>
+        <w:dstrike w:val="0"/>
+        <w:outline w:val="0"/>
+        <w:color w:val="000000"/>
+        <w:spacing w:val="0"/>
+        <w:kern w:val="0"/>
+        <w:position w:val="4"/>
+        <w:sz w:val="26"/>
+        <w:szCs w:val="26"/>
+        <w:u w:val="none"/>
+        <w:vertAlign w:val="baseline"/>
+      </w:rPr>
+    </w:lvl>
+    <w:lvl w:ilvl="8">
+      <w:start w:val="1"/>
+      <w:numFmt w:val="bullet"/>
+      <w:suff w:val="tab"/>
+      <w:lvlText w:val="-"/>
+      <w:lvlJc w:val="left"/>
+      <w:pPr>
+        <w:tabs>
+          <w:tab w:val="num" w:pos="2160"/>
+          <w:tab w:val="clear" w:pos="0"/>
+        </w:tabs>
+        <w:ind w:left="2160" w:hanging="240"/>
+      </w:pPr>
+      <w:rPr>
+        <w:rFonts w:ascii="Avenir Next Regular" w:cs="Avenir Next Regular" w:hAnsi="Avenir Next Regular" w:eastAsia="Avenir Next Regular"/>
+        <w:b w:val="0"/>
+        <w:bCs w:val="0"/>
+        <w:i w:val="0"/>
+        <w:iCs w:val="0"/>
+        <w:caps w:val="0"/>
+        <w:smallCaps w:val="0"/>
+        <w:strike w:val="0"/>
+        <w:dstrike w:val="0"/>
+        <w:outline w:val="0"/>
+        <w:color w:val="000000"/>
+        <w:spacing w:val="0"/>
+        <w:kern w:val="0"/>
+        <w:position w:val="4"/>
+        <w:sz w:val="26"/>
+        <w:szCs w:val="26"/>
+        <w:u w:val="none"/>
+        <w:vertAlign w:val="baseline"/>
+      </w:rPr>
+    </w:lvl>
+  </w:abstractNum>
+  <w:abstractNum w:abstractNumId="8">
+    <w:multiLevelType w:val="multilevel"/>
+    <w:styleLink w:val="Tiret"/>
+    <w:lvl w:ilvl="0">
+      <w:start w:val="0"/>
+      <w:numFmt w:val="bullet"/>
+      <w:suff w:val="tab"/>
+      <w:lvlText w:val="-"/>
+      <w:lvlJc w:val="left"/>
+      <w:pPr>
+        <w:tabs>
+          <w:tab w:val="num" w:pos="240"/>
+          <w:tab w:val="clear" w:pos="0"/>
+        </w:tabs>
+        <w:ind w:left="240" w:hanging="240"/>
+      </w:pPr>
+      <w:rPr>
+        <w:rFonts w:ascii="Avenir Next Regular" w:cs="Avenir Next Regular" w:hAnsi="Avenir Next Regular" w:eastAsia="Avenir Next Regular"/>
+        <w:b w:val="0"/>
+        <w:bCs w:val="0"/>
+        <w:i w:val="0"/>
+        <w:iCs w:val="0"/>
+        <w:caps w:val="0"/>
+        <w:smallCaps w:val="0"/>
+        <w:strike w:val="0"/>
+        <w:dstrike w:val="0"/>
+        <w:outline w:val="0"/>
+        <w:color w:val="000000"/>
+        <w:spacing w:val="0"/>
+        <w:kern w:val="0"/>
+        <w:position w:val="4"/>
+        <w:sz w:val="26"/>
+        <w:szCs w:val="26"/>
+        <w:u w:val="none"/>
+        <w:vertAlign w:val="baseline"/>
+      </w:rPr>
+    </w:lvl>
+    <w:lvl w:ilvl="1">
+      <w:start w:val="1"/>
+      <w:numFmt w:val="bullet"/>
+      <w:suff w:val="tab"/>
+      <w:lvlText w:val="-"/>
+      <w:lvlJc w:val="left"/>
+      <w:pPr>
+        <w:tabs>
+          <w:tab w:val="num" w:pos="480"/>
+          <w:tab w:val="clear" w:pos="0"/>
+        </w:tabs>
+        <w:ind w:left="480" w:hanging="240"/>
+      </w:pPr>
+      <w:rPr>
+        <w:rFonts w:ascii="Avenir Next Regular" w:cs="Avenir Next Regular" w:hAnsi="Avenir Next Regular" w:eastAsia="Avenir Next Regular"/>
+        <w:b w:val="0"/>
+        <w:bCs w:val="0"/>
+        <w:i w:val="0"/>
+        <w:iCs w:val="0"/>
+        <w:caps w:val="0"/>
+        <w:smallCaps w:val="0"/>
+        <w:strike w:val="0"/>
+        <w:dstrike w:val="0"/>
+        <w:outline w:val="0"/>
+        <w:color w:val="000000"/>
+        <w:spacing w:val="0"/>
+        <w:kern w:val="0"/>
+        <w:position w:val="4"/>
+        <w:sz w:val="26"/>
+        <w:szCs w:val="26"/>
+        <w:u w:val="none"/>
+        <w:vertAlign w:val="baseline"/>
+      </w:rPr>
+    </w:lvl>
+    <w:lvl w:ilvl="2">
+      <w:start w:val="1"/>
+      <w:numFmt w:val="bullet"/>
+      <w:suff w:val="tab"/>
+      <w:lvlText w:val="-"/>
+      <w:lvlJc w:val="left"/>
+      <w:pPr>
+        <w:tabs>
+          <w:tab w:val="num" w:pos="720"/>
+          <w:tab w:val="clear" w:pos="0"/>
+        </w:tabs>
+        <w:ind w:left="720" w:hanging="240"/>
+      </w:pPr>
+      <w:rPr>
+        <w:rFonts w:ascii="Avenir Next Regular" w:cs="Avenir Next Regular" w:hAnsi="Avenir Next Regular" w:eastAsia="Avenir Next Regular"/>
+        <w:b w:val="0"/>
+        <w:bCs w:val="0"/>
+        <w:i w:val="0"/>
+        <w:iCs w:val="0"/>
+        <w:caps w:val="0"/>
+        <w:smallCaps w:val="0"/>
+        <w:strike w:val="0"/>
+        <w:dstrike w:val="0"/>
+        <w:outline w:val="0"/>
+        <w:color w:val="000000"/>
+        <w:spacing w:val="0"/>
+        <w:kern w:val="0"/>
+        <w:position w:val="4"/>
+        <w:sz w:val="26"/>
+        <w:szCs w:val="26"/>
+        <w:u w:val="none"/>
+        <w:vertAlign w:val="baseline"/>
+      </w:rPr>
+    </w:lvl>
+    <w:lvl w:ilvl="3">
+      <w:start w:val="1"/>
+      <w:numFmt w:val="bullet"/>
+      <w:suff w:val="tab"/>
+      <w:lvlText w:val="-"/>
+      <w:lvlJc w:val="left"/>
+      <w:pPr>
+        <w:tabs>
+          <w:tab w:val="num" w:pos="960"/>
+          <w:tab w:val="clear" w:pos="0"/>
+        </w:tabs>
+        <w:ind w:left="960" w:hanging="240"/>
+      </w:pPr>
+      <w:rPr>
+        <w:rFonts w:ascii="Avenir Next Regular" w:cs="Avenir Next Regular" w:hAnsi="Avenir Next Regular" w:eastAsia="Avenir Next Regular"/>
+        <w:b w:val="0"/>
+        <w:bCs w:val="0"/>
+        <w:i w:val="0"/>
+        <w:iCs w:val="0"/>
+        <w:caps w:val="0"/>
+        <w:smallCaps w:val="0"/>
+        <w:strike w:val="0"/>
+        <w:dstrike w:val="0"/>
+        <w:outline w:val="0"/>
+        <w:color w:val="000000"/>
+        <w:spacing w:val="0"/>
+        <w:kern w:val="0"/>
+        <w:position w:val="4"/>
+        <w:sz w:val="26"/>
+        <w:szCs w:val="26"/>
+        <w:u w:val="none"/>
+        <w:vertAlign w:val="baseline"/>
+      </w:rPr>
+    </w:lvl>
+    <w:lvl w:ilvl="4">
+      <w:start w:val="1"/>
+      <w:numFmt w:val="bullet"/>
+      <w:suff w:val="tab"/>
+      <w:lvlText w:val="-"/>
+      <w:lvlJc w:val="left"/>
+      <w:pPr>
+        <w:tabs>
+          <w:tab w:val="num" w:pos="1200"/>
+          <w:tab w:val="clear" w:pos="0"/>
+        </w:tabs>
+        <w:ind w:left="1200" w:hanging="240"/>
+      </w:pPr>
+      <w:rPr>
+        <w:rFonts w:ascii="Avenir Next Regular" w:cs="Avenir Next Regular" w:hAnsi="Avenir Next Regular" w:eastAsia="Avenir Next Regular"/>
+        <w:b w:val="0"/>
+        <w:bCs w:val="0"/>
+        <w:i w:val="0"/>
+        <w:iCs w:val="0"/>
+        <w:caps w:val="0"/>
+        <w:smallCaps w:val="0"/>
+        <w:strike w:val="0"/>
+        <w:dstrike w:val="0"/>
+        <w:outline w:val="0"/>
+        <w:color w:val="000000"/>
+        <w:spacing w:val="0"/>
+        <w:kern w:val="0"/>
+        <w:position w:val="4"/>
+        <w:sz w:val="26"/>
+        <w:szCs w:val="26"/>
+        <w:u w:val="none"/>
+        <w:vertAlign w:val="baseline"/>
+      </w:rPr>
+    </w:lvl>
+    <w:lvl w:ilvl="5">
+      <w:start w:val="1"/>
+      <w:numFmt w:val="bullet"/>
+      <w:suff w:val="tab"/>
+      <w:lvlText w:val="-"/>
+      <w:lvlJc w:val="left"/>
+      <w:pPr>
+        <w:tabs>
+          <w:tab w:val="num" w:pos="1440"/>
+          <w:tab w:val="clear" w:pos="0"/>
+        </w:tabs>
+        <w:ind w:left="1440" w:hanging="240"/>
+      </w:pPr>
+      <w:rPr>
+        <w:rFonts w:ascii="Avenir Next Regular" w:cs="Avenir Next Regular" w:hAnsi="Avenir Next Regular" w:eastAsia="Avenir Next Regular"/>
+        <w:b w:val="0"/>
+        <w:bCs w:val="0"/>
+        <w:i w:val="0"/>
+        <w:iCs w:val="0"/>
+        <w:caps w:val="0"/>
+        <w:smallCaps w:val="0"/>
+        <w:strike w:val="0"/>
+        <w:dstrike w:val="0"/>
+        <w:outline w:val="0"/>
+        <w:color w:val="000000"/>
+        <w:spacing w:val="0"/>
+        <w:kern w:val="0"/>
+        <w:position w:val="4"/>
+        <w:sz w:val="26"/>
+        <w:szCs w:val="26"/>
+        <w:u w:val="none"/>
+        <w:vertAlign w:val="baseline"/>
+      </w:rPr>
+    </w:lvl>
+    <w:lvl w:ilvl="6">
+      <w:start w:val="1"/>
+      <w:numFmt w:val="bullet"/>
+      <w:suff w:val="tab"/>
+      <w:lvlText w:val="-"/>
+      <w:lvlJc w:val="left"/>
+      <w:pPr>
+        <w:tabs>
+          <w:tab w:val="num" w:pos="1680"/>
+          <w:tab w:val="clear" w:pos="0"/>
+        </w:tabs>
+        <w:ind w:left="1680" w:hanging="240"/>
+      </w:pPr>
+      <w:rPr>
+        <w:rFonts w:ascii="Avenir Next Regular" w:cs="Avenir Next Regular" w:hAnsi="Avenir Next Regular" w:eastAsia="Avenir Next Regular"/>
+        <w:b w:val="0"/>
+        <w:bCs w:val="0"/>
+        <w:i w:val="0"/>
+        <w:iCs w:val="0"/>
+        <w:caps w:val="0"/>
+        <w:smallCaps w:val="0"/>
+        <w:strike w:val="0"/>
+        <w:dstrike w:val="0"/>
+        <w:outline w:val="0"/>
+        <w:color w:val="000000"/>
+        <w:spacing w:val="0"/>
+        <w:kern w:val="0"/>
+        <w:position w:val="4"/>
+        <w:sz w:val="26"/>
+        <w:szCs w:val="26"/>
+        <w:u w:val="none"/>
+        <w:vertAlign w:val="baseline"/>
+      </w:rPr>
+    </w:lvl>
+    <w:lvl w:ilvl="7">
+      <w:start w:val="1"/>
+      <w:numFmt w:val="bullet"/>
+      <w:suff w:val="tab"/>
+      <w:lvlText w:val="-"/>
+      <w:lvlJc w:val="left"/>
+      <w:pPr>
+        <w:tabs>
+          <w:tab w:val="num" w:pos="1920"/>
+          <w:tab w:val="clear" w:pos="0"/>
+        </w:tabs>
+        <w:ind w:left="1920" w:hanging="240"/>
+      </w:pPr>
+      <w:rPr>
+        <w:rFonts w:ascii="Avenir Next Regular" w:cs="Avenir Next Regular" w:hAnsi="Avenir Next Regular" w:eastAsia="Avenir Next Regular"/>
+        <w:b w:val="0"/>
+        <w:bCs w:val="0"/>
+        <w:i w:val="0"/>
+        <w:iCs w:val="0"/>
+        <w:caps w:val="0"/>
+        <w:smallCaps w:val="0"/>
+        <w:strike w:val="0"/>
+        <w:dstrike w:val="0"/>
+        <w:outline w:val="0"/>
+        <w:color w:val="000000"/>
+        <w:spacing w:val="0"/>
+        <w:kern w:val="0"/>
+        <w:position w:val="4"/>
+        <w:sz w:val="26"/>
+        <w:szCs w:val="26"/>
+        <w:u w:val="none"/>
+        <w:vertAlign w:val="baseline"/>
+      </w:rPr>
+    </w:lvl>
+    <w:lvl w:ilvl="8">
+      <w:start w:val="1"/>
+      <w:numFmt w:val="bullet"/>
+      <w:suff w:val="tab"/>
+      <w:lvlText w:val="-"/>
+      <w:lvlJc w:val="left"/>
+      <w:pPr>
+        <w:tabs>
+          <w:tab w:val="num" w:pos="2160"/>
+          <w:tab w:val="clear" w:pos="0"/>
+        </w:tabs>
+        <w:ind w:left="2160" w:hanging="240"/>
+      </w:pPr>
+      <w:rPr>
+        <w:rFonts w:ascii="Avenir Next Regular" w:cs="Avenir Next Regular" w:hAnsi="Avenir Next Regular" w:eastAsia="Avenir Next Regular"/>
+        <w:b w:val="0"/>
+        <w:bCs w:val="0"/>
+        <w:i w:val="0"/>
+        <w:iCs w:val="0"/>
+        <w:caps w:val="0"/>
+        <w:smallCaps w:val="0"/>
+        <w:strike w:val="0"/>
+        <w:dstrike w:val="0"/>
+        <w:outline w:val="0"/>
+        <w:color w:val="000000"/>
+        <w:spacing w:val="0"/>
+        <w:kern w:val="0"/>
+        <w:position w:val="4"/>
+        <w:sz w:val="26"/>
+        <w:szCs w:val="26"/>
+        <w:u w:val="none"/>
+        <w:vertAlign w:val="baseline"/>
+      </w:rPr>
+    </w:lvl>
+  </w:abstractNum>
+  <w:abstractNum w:abstractNumId="9">
+    <w:multiLevelType w:val="multilevel"/>
+    <w:styleLink w:val="Tiret"/>
+    <w:lvl w:ilvl="0">
+      <w:start w:val="0"/>
+      <w:numFmt w:val="bullet"/>
+      <w:suff w:val="tab"/>
+      <w:lvlText w:val="-"/>
+      <w:lvlJc w:val="left"/>
+      <w:pPr>
+        <w:tabs>
+          <w:tab w:val="num" w:pos="240"/>
+          <w:tab w:val="clear" w:pos="0"/>
+        </w:tabs>
+        <w:ind w:left="240" w:hanging="240"/>
+      </w:pPr>
+      <w:rPr>
+        <w:rFonts w:ascii="Avenir Next Regular" w:cs="Avenir Next Regular" w:hAnsi="Avenir Next Regular" w:eastAsia="Avenir Next Regular"/>
+        <w:b w:val="0"/>
+        <w:bCs w:val="0"/>
+        <w:i w:val="0"/>
+        <w:iCs w:val="0"/>
+        <w:caps w:val="0"/>
+        <w:smallCaps w:val="0"/>
+        <w:strike w:val="0"/>
+        <w:dstrike w:val="0"/>
+        <w:outline w:val="0"/>
+        <w:color w:val="000000"/>
+        <w:spacing w:val="0"/>
+        <w:kern w:val="0"/>
+        <w:position w:val="4"/>
+        <w:sz w:val="26"/>
+        <w:szCs w:val="26"/>
+        <w:u w:val="none"/>
+        <w:vertAlign w:val="baseline"/>
+      </w:rPr>
+    </w:lvl>
+    <w:lvl w:ilvl="1">
+      <w:start w:val="1"/>
+      <w:numFmt w:val="bullet"/>
+      <w:suff w:val="tab"/>
+      <w:lvlText w:val="-"/>
+      <w:lvlJc w:val="left"/>
+      <w:pPr>
+        <w:tabs>
+          <w:tab w:val="num" w:pos="480"/>
+          <w:tab w:val="clear" w:pos="0"/>
+        </w:tabs>
+        <w:ind w:left="480" w:hanging="240"/>
+      </w:pPr>
+      <w:rPr>
+        <w:rFonts w:ascii="Avenir Next Regular" w:cs="Avenir Next Regular" w:hAnsi="Avenir Next Regular" w:eastAsia="Avenir Next Regular"/>
+        <w:b w:val="0"/>
+        <w:bCs w:val="0"/>
+        <w:i w:val="0"/>
+        <w:iCs w:val="0"/>
+        <w:caps w:val="0"/>
+        <w:smallCaps w:val="0"/>
+        <w:strike w:val="0"/>
+        <w:dstrike w:val="0"/>
+        <w:outline w:val="0"/>
+        <w:color w:val="000000"/>
+        <w:spacing w:val="0"/>
+        <w:kern w:val="0"/>
+        <w:position w:val="4"/>
+        <w:sz w:val="26"/>
+        <w:szCs w:val="26"/>
+        <w:u w:val="none"/>
+        <w:vertAlign w:val="baseline"/>
+      </w:rPr>
+    </w:lvl>
+    <w:lvl w:ilvl="2">
+      <w:start w:val="1"/>
+      <w:numFmt w:val="bullet"/>
+      <w:suff w:val="tab"/>
+      <w:lvlText w:val="-"/>
+      <w:lvlJc w:val="left"/>
+      <w:pPr>
+        <w:tabs>
+          <w:tab w:val="num" w:pos="720"/>
+          <w:tab w:val="clear" w:pos="0"/>
+        </w:tabs>
+        <w:ind w:left="720" w:hanging="240"/>
+      </w:pPr>
+      <w:rPr>
+        <w:rFonts w:ascii="Avenir Next Regular" w:cs="Avenir Next Regular" w:hAnsi="Avenir Next Regular" w:eastAsia="Avenir Next Regular"/>
+        <w:b w:val="0"/>
+        <w:bCs w:val="0"/>
+        <w:i w:val="0"/>
+        <w:iCs w:val="0"/>
+        <w:caps w:val="0"/>
+        <w:smallCaps w:val="0"/>
+        <w:strike w:val="0"/>
+        <w:dstrike w:val="0"/>
+        <w:outline w:val="0"/>
+        <w:color w:val="000000"/>
+        <w:spacing w:val="0"/>
+        <w:kern w:val="0"/>
+        <w:position w:val="4"/>
+        <w:sz w:val="26"/>
+        <w:szCs w:val="26"/>
+        <w:u w:val="none"/>
+        <w:vertAlign w:val="baseline"/>
+      </w:rPr>
+    </w:lvl>
+    <w:lvl w:ilvl="3">
+      <w:start w:val="1"/>
+      <w:numFmt w:val="bullet"/>
+      <w:suff w:val="tab"/>
+      <w:lvlText w:val="-"/>
+      <w:lvlJc w:val="left"/>
+      <w:pPr>
+        <w:tabs>
+          <w:tab w:val="num" w:pos="960"/>
+          <w:tab w:val="clear" w:pos="0"/>
+        </w:tabs>
+        <w:ind w:left="960" w:hanging="240"/>
+      </w:pPr>
+      <w:rPr>
+        <w:rFonts w:ascii="Avenir Next Regular" w:cs="Avenir Next Regular" w:hAnsi="Avenir Next Regular" w:eastAsia="Avenir Next Regular"/>
+        <w:b w:val="0"/>
+        <w:bCs w:val="0"/>
+        <w:i w:val="0"/>
+        <w:iCs w:val="0"/>
+        <w:caps w:val="0"/>
+        <w:smallCaps w:val="0"/>
+        <w:strike w:val="0"/>
+        <w:dstrike w:val="0"/>
+        <w:outline w:val="0"/>
+        <w:color w:val="000000"/>
+        <w:spacing w:val="0"/>
+        <w:kern w:val="0"/>
+        <w:position w:val="4"/>
+        <w:sz w:val="26"/>
+        <w:szCs w:val="26"/>
+        <w:u w:val="none"/>
+        <w:vertAlign w:val="baseline"/>
+      </w:rPr>
+    </w:lvl>
+    <w:lvl w:ilvl="4">
+      <w:start w:val="1"/>
+      <w:numFmt w:val="bullet"/>
+      <w:suff w:val="tab"/>
+      <w:lvlText w:val="-"/>
+      <w:lvlJc w:val="left"/>
+      <w:pPr>
+        <w:tabs>
+          <w:tab w:val="num" w:pos="1200"/>
+          <w:tab w:val="clear" w:pos="0"/>
+        </w:tabs>
+        <w:ind w:left="1200" w:hanging="240"/>
+      </w:pPr>
+      <w:rPr>
+        <w:rFonts w:ascii="Avenir Next Regular" w:cs="Avenir Next Regular" w:hAnsi="Avenir Next Regular" w:eastAsia="Avenir Next Regular"/>
+        <w:b w:val="0"/>
+        <w:bCs w:val="0"/>
+        <w:i w:val="0"/>
+        <w:iCs w:val="0"/>
+        <w:caps w:val="0"/>
+        <w:smallCaps w:val="0"/>
+        <w:strike w:val="0"/>
+        <w:dstrike w:val="0"/>
+        <w:outline w:val="0"/>
+        <w:color w:val="000000"/>
+        <w:spacing w:val="0"/>
+        <w:kern w:val="0"/>
+        <w:position w:val="4"/>
+        <w:sz w:val="26"/>
+        <w:szCs w:val="26"/>
+        <w:u w:val="none"/>
+        <w:vertAlign w:val="baseline"/>
+      </w:rPr>
+    </w:lvl>
+    <w:lvl w:ilvl="5">
+      <w:start w:val="1"/>
+      <w:numFmt w:val="bullet"/>
+      <w:suff w:val="tab"/>
+      <w:lvlText w:val="-"/>
+      <w:lvlJc w:val="left"/>
+      <w:pPr>
+        <w:tabs>
+          <w:tab w:val="num" w:pos="1440"/>
+          <w:tab w:val="clear" w:pos="0"/>
+        </w:tabs>
+        <w:ind w:left="1440" w:hanging="240"/>
+      </w:pPr>
+      <w:rPr>
+        <w:rFonts w:ascii="Avenir Next Regular" w:cs="Avenir Next Regular" w:hAnsi="Avenir Next Regular" w:eastAsia="Avenir Next Regular"/>
+        <w:b w:val="0"/>
+        <w:bCs w:val="0"/>
+        <w:i w:val="0"/>
+        <w:iCs w:val="0"/>
+        <w:caps w:val="0"/>
+        <w:smallCaps w:val="0"/>
+        <w:strike w:val="0"/>
+        <w:dstrike w:val="0"/>
+        <w:outline w:val="0"/>
+        <w:color w:val="000000"/>
+        <w:spacing w:val="0"/>
+        <w:kern w:val="0"/>
+        <w:position w:val="4"/>
+        <w:sz w:val="26"/>
+        <w:szCs w:val="26"/>
+        <w:u w:val="none"/>
+        <w:vertAlign w:val="baseline"/>
+      </w:rPr>
+    </w:lvl>
+    <w:lvl w:ilvl="6">
+      <w:start w:val="1"/>
+      <w:numFmt w:val="bullet"/>
+      <w:suff w:val="tab"/>
+      <w:lvlText w:val="-"/>
+      <w:lvlJc w:val="left"/>
+      <w:pPr>
+        <w:tabs>
+          <w:tab w:val="num" w:pos="1680"/>
+          <w:tab w:val="clear" w:pos="0"/>
+        </w:tabs>
+        <w:ind w:left="1680" w:hanging="240"/>
+      </w:pPr>
+      <w:rPr>
+        <w:rFonts w:ascii="Avenir Next Regular" w:cs="Avenir Next Regular" w:hAnsi="Avenir Next Regular" w:eastAsia="Avenir Next Regular"/>
+        <w:b w:val="0"/>
+        <w:bCs w:val="0"/>
+        <w:i w:val="0"/>
+        <w:iCs w:val="0"/>
+        <w:caps w:val="0"/>
+        <w:smallCaps w:val="0"/>
+        <w:strike w:val="0"/>
+        <w:dstrike w:val="0"/>
+        <w:outline w:val="0"/>
+        <w:color w:val="000000"/>
+        <w:spacing w:val="0"/>
+        <w:kern w:val="0"/>
+        <w:position w:val="4"/>
+        <w:sz w:val="26"/>
+        <w:szCs w:val="26"/>
+        <w:u w:val="none"/>
+        <w:vertAlign w:val="baseline"/>
+      </w:rPr>
+    </w:lvl>
+    <w:lvl w:ilvl="7">
+      <w:start w:val="1"/>
+      <w:numFmt w:val="bullet"/>
+      <w:suff w:val="tab"/>
+      <w:lvlText w:val="-"/>
+      <w:lvlJc w:val="left"/>
+      <w:pPr>
+        <w:tabs>
+          <w:tab w:val="num" w:pos="1920"/>
+          <w:tab w:val="clear" w:pos="0"/>
+        </w:tabs>
+        <w:ind w:left="1920" w:hanging="240"/>
+      </w:pPr>
+      <w:rPr>
+        <w:rFonts w:ascii="Avenir Next Regular" w:cs="Avenir Next Regular" w:hAnsi="Avenir Next Regular" w:eastAsia="Avenir Next Regular"/>
+        <w:b w:val="0"/>
+        <w:bCs w:val="0"/>
+        <w:i w:val="0"/>
+        <w:iCs w:val="0"/>
+        <w:caps w:val="0"/>
+        <w:smallCaps w:val="0"/>
+        <w:strike w:val="0"/>
+        <w:dstrike w:val="0"/>
+        <w:outline w:val="0"/>
+        <w:color w:val="000000"/>
+        <w:spacing w:val="0"/>
+        <w:kern w:val="0"/>
+        <w:position w:val="4"/>
+        <w:sz w:val="26"/>
+        <w:szCs w:val="26"/>
+        <w:u w:val="none"/>
+        <w:vertAlign w:val="baseline"/>
+      </w:rPr>
+    </w:lvl>
+    <w:lvl w:ilvl="8">
+      <w:start w:val="1"/>
+      <w:numFmt w:val="bullet"/>
+      <w:suff w:val="tab"/>
+      <w:lvlText w:val="-"/>
+      <w:lvlJc w:val="left"/>
+      <w:pPr>
+        <w:tabs>
+          <w:tab w:val="num" w:pos="2160"/>
+          <w:tab w:val="clear" w:pos="0"/>
+        </w:tabs>
+        <w:ind w:left="2160" w:hanging="240"/>
+      </w:pPr>
+      <w:rPr>
+        <w:rFonts w:ascii="Avenir Next Regular" w:cs="Avenir Next Regular" w:hAnsi="Avenir Next Regular" w:eastAsia="Avenir Next Regular"/>
+        <w:b w:val="0"/>
+        <w:bCs w:val="0"/>
+        <w:i w:val="0"/>
+        <w:iCs w:val="0"/>
+        <w:caps w:val="0"/>
+        <w:smallCaps w:val="0"/>
+        <w:strike w:val="0"/>
+        <w:dstrike w:val="0"/>
+        <w:outline w:val="0"/>
+        <w:color w:val="000000"/>
+        <w:spacing w:val="0"/>
+        <w:kern w:val="0"/>
+        <w:position w:val="4"/>
+        <w:sz w:val="26"/>
+        <w:szCs w:val="26"/>
+        <w:u w:val="none"/>
+        <w:vertAlign w:val="baseline"/>
+      </w:rPr>
+    </w:lvl>
+  </w:abstractNum>
+  <w:abstractNum w:abstractNumId="10">
+    <w:multiLevelType w:val="multilevel"/>
+    <w:styleLink w:val="Tiret"/>
+    <w:lvl w:ilvl="0">
+      <w:start w:val="0"/>
+      <w:numFmt w:val="bullet"/>
+      <w:suff w:val="tab"/>
+      <w:lvlText w:val="-"/>
+      <w:lvlJc w:val="left"/>
+      <w:pPr>
+        <w:tabs>
+          <w:tab w:val="num" w:pos="240"/>
+          <w:tab w:val="clear" w:pos="0"/>
+        </w:tabs>
+        <w:ind w:left="240" w:hanging="240"/>
+      </w:pPr>
+      <w:rPr>
+        <w:rFonts w:ascii="Avenir Next Regular" w:cs="Avenir Next Regular" w:hAnsi="Avenir Next Regular" w:eastAsia="Avenir Next Regular"/>
+        <w:b w:val="0"/>
+        <w:bCs w:val="0"/>
+        <w:i w:val="0"/>
+        <w:iCs w:val="0"/>
+        <w:caps w:val="0"/>
+        <w:smallCaps w:val="0"/>
+        <w:strike w:val="0"/>
+        <w:dstrike w:val="0"/>
+        <w:outline w:val="0"/>
+        <w:color w:val="000000"/>
+        <w:spacing w:val="0"/>
+        <w:kern w:val="0"/>
+        <w:position w:val="4"/>
+        <w:sz w:val="26"/>
+        <w:szCs w:val="26"/>
+        <w:u w:val="none"/>
+        <w:vertAlign w:val="baseline"/>
+      </w:rPr>
+    </w:lvl>
+    <w:lvl w:ilvl="1">
+      <w:start w:val="1"/>
+      <w:numFmt w:val="bullet"/>
+      <w:suff w:val="tab"/>
+      <w:lvlText w:val="-"/>
+      <w:lvlJc w:val="left"/>
+      <w:pPr>
+        <w:tabs>
+          <w:tab w:val="num" w:pos="480"/>
+          <w:tab w:val="clear" w:pos="0"/>
+        </w:tabs>
+        <w:ind w:left="480" w:hanging="240"/>
+      </w:pPr>
+      <w:rPr>
+        <w:rFonts w:ascii="Avenir Next Regular" w:cs="Avenir Next Regular" w:hAnsi="Avenir Next Regular" w:eastAsia="Avenir Next Regular"/>
+        <w:b w:val="0"/>
+        <w:bCs w:val="0"/>
+        <w:i w:val="0"/>
+        <w:iCs w:val="0"/>
+        <w:caps w:val="0"/>
+        <w:smallCaps w:val="0"/>
+        <w:strike w:val="0"/>
+        <w:dstrike w:val="0"/>
+        <w:outline w:val="0"/>
+        <w:color w:val="000000"/>
+        <w:spacing w:val="0"/>
+        <w:kern w:val="0"/>
+        <w:position w:val="4"/>
+        <w:sz w:val="26"/>
+        <w:szCs w:val="26"/>
+        <w:u w:val="none"/>
+        <w:vertAlign w:val="baseline"/>
+      </w:rPr>
+    </w:lvl>
+    <w:lvl w:ilvl="2">
+      <w:start w:val="1"/>
+      <w:numFmt w:val="bullet"/>
+      <w:suff w:val="tab"/>
+      <w:lvlText w:val="-"/>
+      <w:lvlJc w:val="left"/>
+      <w:pPr>
+        <w:tabs>
+          <w:tab w:val="num" w:pos="720"/>
+          <w:tab w:val="clear" w:pos="0"/>
+        </w:tabs>
+        <w:ind w:left="720" w:hanging="240"/>
+      </w:pPr>
+      <w:rPr>
+        <w:rFonts w:ascii="Avenir Next Regular" w:cs="Avenir Next Regular" w:hAnsi="Avenir Next Regular" w:eastAsia="Avenir Next Regular"/>
+        <w:b w:val="0"/>
+        <w:bCs w:val="0"/>
+        <w:i w:val="0"/>
+        <w:iCs w:val="0"/>
+        <w:caps w:val="0"/>
+        <w:smallCaps w:val="0"/>
+        <w:strike w:val="0"/>
+        <w:dstrike w:val="0"/>
+        <w:outline w:val="0"/>
+        <w:color w:val="000000"/>
+        <w:spacing w:val="0"/>
+        <w:kern w:val="0"/>
+        <w:position w:val="4"/>
+        <w:sz w:val="26"/>
+        <w:szCs w:val="26"/>
+        <w:u w:val="none"/>
+        <w:vertAlign w:val="baseline"/>
+      </w:rPr>
+    </w:lvl>
+    <w:lvl w:ilvl="3">
+      <w:start w:val="1"/>
+      <w:numFmt w:val="bullet"/>
+      <w:suff w:val="tab"/>
+      <w:lvlText w:val="-"/>
+      <w:lvlJc w:val="left"/>
+      <w:pPr>
+        <w:tabs>
+          <w:tab w:val="num" w:pos="960"/>
+          <w:tab w:val="clear" w:pos="0"/>
+        </w:tabs>
+        <w:ind w:left="960" w:hanging="240"/>
+      </w:pPr>
+      <w:rPr>
+        <w:rFonts w:ascii="Avenir Next Regular" w:cs="Avenir Next Regular" w:hAnsi="Avenir Next Regular" w:eastAsia="Avenir Next Regular"/>
+        <w:b w:val="0"/>
+        <w:bCs w:val="0"/>
+        <w:i w:val="0"/>
+        <w:iCs w:val="0"/>
+        <w:caps w:val="0"/>
+        <w:smallCaps w:val="0"/>
+        <w:strike w:val="0"/>
+        <w:dstrike w:val="0"/>
+        <w:outline w:val="0"/>
+        <w:color w:val="000000"/>
+        <w:spacing w:val="0"/>
+        <w:kern w:val="0"/>
+        <w:position w:val="4"/>
+        <w:sz w:val="26"/>
+        <w:szCs w:val="26"/>
+        <w:u w:val="none"/>
+        <w:vertAlign w:val="baseline"/>
+      </w:rPr>
+    </w:lvl>
+    <w:lvl w:ilvl="4">
+      <w:start w:val="1"/>
+      <w:numFmt w:val="bullet"/>
+      <w:suff w:val="tab"/>
+      <w:lvlText w:val="-"/>
+      <w:lvlJc w:val="left"/>
+      <w:pPr>
+        <w:tabs>
+          <w:tab w:val="num" w:pos="1200"/>
+          <w:tab w:val="clear" w:pos="0"/>
+        </w:tabs>
+        <w:ind w:left="1200" w:hanging="240"/>
+      </w:pPr>
+      <w:rPr>
+        <w:rFonts w:ascii="Avenir Next Regular" w:cs="Avenir Next Regular" w:hAnsi="Avenir Next Regular" w:eastAsia="Avenir Next Regular"/>
+        <w:b w:val="0"/>
+        <w:bCs w:val="0"/>
+        <w:i w:val="0"/>
+        <w:iCs w:val="0"/>
+        <w:caps w:val="0"/>
+        <w:smallCaps w:val="0"/>
+        <w:strike w:val="0"/>
+        <w:dstrike w:val="0"/>
+        <w:outline w:val="0"/>
+        <w:color w:val="000000"/>
+        <w:spacing w:val="0"/>
+        <w:kern w:val="0"/>
+        <w:position w:val="4"/>
+        <w:sz w:val="26"/>
+        <w:szCs w:val="26"/>
+        <w:u w:val="none"/>
+        <w:vertAlign w:val="baseline"/>
+      </w:rPr>
+    </w:lvl>
+    <w:lvl w:ilvl="5">
+      <w:start w:val="1"/>
+      <w:numFmt w:val="bullet"/>
+      <w:suff w:val="tab"/>
+      <w:lvlText w:val="-"/>
+      <w:lvlJc w:val="left"/>
+      <w:pPr>
+        <w:tabs>
+          <w:tab w:val="num" w:pos="1440"/>
+          <w:tab w:val="clear" w:pos="0"/>
+        </w:tabs>
+        <w:ind w:left="1440" w:hanging="240"/>
+      </w:pPr>
+      <w:rPr>
+        <w:rFonts w:ascii="Avenir Next Regular" w:cs="Avenir Next Regular" w:hAnsi="Avenir Next Regular" w:eastAsia="Avenir Next Regular"/>
+        <w:b w:val="0"/>
+        <w:bCs w:val="0"/>
+        <w:i w:val="0"/>
+        <w:iCs w:val="0"/>
+        <w:caps w:val="0"/>
+        <w:smallCaps w:val="0"/>
+        <w:strike w:val="0"/>
+        <w:dstrike w:val="0"/>
+        <w:outline w:val="0"/>
+        <w:color w:val="000000"/>
+        <w:spacing w:val="0"/>
+        <w:kern w:val="0"/>
+        <w:position w:val="4"/>
+        <w:sz w:val="26"/>
+        <w:szCs w:val="26"/>
+        <w:u w:val="none"/>
+        <w:vertAlign w:val="baseline"/>
+      </w:rPr>
+    </w:lvl>
+    <w:lvl w:ilvl="6">
+      <w:start w:val="1"/>
+      <w:numFmt w:val="bullet"/>
+      <w:suff w:val="tab"/>
+      <w:lvlText w:val="-"/>
+      <w:lvlJc w:val="left"/>
+      <w:pPr>
+        <w:tabs>
+          <w:tab w:val="num" w:pos="1680"/>
+          <w:tab w:val="clear" w:pos="0"/>
+        </w:tabs>
+        <w:ind w:left="1680" w:hanging="240"/>
+      </w:pPr>
+      <w:rPr>
+        <w:rFonts w:ascii="Avenir Next Regular" w:cs="Avenir Next Regular" w:hAnsi="Avenir Next Regular" w:eastAsia="Avenir Next Regular"/>
+        <w:b w:val="0"/>
+        <w:bCs w:val="0"/>
+        <w:i w:val="0"/>
+        <w:iCs w:val="0"/>
+        <w:caps w:val="0"/>
+        <w:smallCaps w:val="0"/>
+        <w:strike w:val="0"/>
+        <w:dstrike w:val="0"/>
+        <w:outline w:val="0"/>
+        <w:color w:val="000000"/>
+        <w:spacing w:val="0"/>
+        <w:kern w:val="0"/>
+        <w:position w:val="4"/>
+        <w:sz w:val="26"/>
+        <w:szCs w:val="26"/>
+        <w:u w:val="none"/>
+        <w:vertAlign w:val="baseline"/>
+      </w:rPr>
+    </w:lvl>
+    <w:lvl w:ilvl="7">
+      <w:start w:val="1"/>
+      <w:numFmt w:val="bullet"/>
+      <w:suff w:val="tab"/>
+      <w:lvlText w:val="-"/>
+      <w:lvlJc w:val="left"/>
+      <w:pPr>
+        <w:tabs>
+          <w:tab w:val="num" w:pos="1920"/>
+          <w:tab w:val="clear" w:pos="0"/>
+        </w:tabs>
+        <w:ind w:left="1920" w:hanging="240"/>
+      </w:pPr>
+      <w:rPr>
+        <w:rFonts w:ascii="Avenir Next Regular" w:cs="Avenir Next Regular" w:hAnsi="Avenir Next Regular" w:eastAsia="Avenir Next Regular"/>
+        <w:b w:val="0"/>
+        <w:bCs w:val="0"/>
+        <w:i w:val="0"/>
+        <w:iCs w:val="0"/>
+        <w:caps w:val="0"/>
+        <w:smallCaps w:val="0"/>
+        <w:strike w:val="0"/>
+        <w:dstrike w:val="0"/>
+        <w:outline w:val="0"/>
+        <w:color w:val="000000"/>
+        <w:spacing w:val="0"/>
+        <w:kern w:val="0"/>
+        <w:position w:val="4"/>
+        <w:sz w:val="26"/>
+        <w:szCs w:val="26"/>
+        <w:u w:val="none"/>
+        <w:vertAlign w:val="baseline"/>
+      </w:rPr>
+    </w:lvl>
+    <w:lvl w:ilvl="8">
+      <w:start w:val="1"/>
+      <w:numFmt w:val="bullet"/>
+      <w:suff w:val="tab"/>
+      <w:lvlText w:val="-"/>
+      <w:lvlJc w:val="left"/>
+      <w:pPr>
+        <w:tabs>
+          <w:tab w:val="num" w:pos="2160"/>
+          <w:tab w:val="clear" w:pos="0"/>
+        </w:tabs>
+        <w:ind w:left="2160" w:hanging="240"/>
+      </w:pPr>
+      <w:rPr>
+        <w:rFonts w:ascii="Avenir Next Regular" w:cs="Avenir Next Regular" w:hAnsi="Avenir Next Regular" w:eastAsia="Avenir Next Regular"/>
+        <w:b w:val="0"/>
+        <w:bCs w:val="0"/>
+        <w:i w:val="0"/>
+        <w:iCs w:val="0"/>
+        <w:caps w:val="0"/>
+        <w:smallCaps w:val="0"/>
+        <w:strike w:val="0"/>
+        <w:dstrike w:val="0"/>
+        <w:outline w:val="0"/>
+        <w:color w:val="000000"/>
+        <w:spacing w:val="0"/>
+        <w:kern w:val="0"/>
+        <w:position w:val="4"/>
+        <w:sz w:val="26"/>
+        <w:szCs w:val="26"/>
+        <w:u w:val="none"/>
+        <w:vertAlign w:val="baseline"/>
+      </w:rPr>
+    </w:lvl>
+  </w:abstractNum>
   <w:num w:numId="1">
     <w:abstractNumId w:val="0"/>
   </w:num>
@@ -2945,6 +5568,24 @@
   </w:num>
   <w:num w:numId="5">
     <w:abstractNumId w:val="4"/>
+  </w:num>
+  <w:num w:numId="6">
+    <w:abstractNumId w:val="5"/>
+  </w:num>
+  <w:num w:numId="7">
+    <w:abstractNumId w:val="6"/>
+  </w:num>
+  <w:num w:numId="8">
+    <w:abstractNumId w:val="7"/>
+  </w:num>
+  <w:num w:numId="9">
+    <w:abstractNumId w:val="8"/>
+  </w:num>
+  <w:num w:numId="10">
+    <w:abstractNumId w:val="9"/>
+  </w:num>
+  <w:num w:numId="11">
+    <w:abstractNumId w:val="10"/>
   </w:num>
 </w:numbering>
 </file>
@@ -3269,13 +5910,13 @@
       <w:strike w:val="0"/>
       <w:dstrike w:val="0"/>
       <w:outline w:val="0"/>
-      <w:color w:val="000000"/>
+      <w:color w:val="3472bb"/>
       <w:spacing w:val="0"/>
       <w:kern w:val="0"/>
       <w:position w:val="0"/>
       <w:sz w:val="28"/>
       <w:szCs w:val="28"/>
-      <w:u w:val="single" w:color="0061fe"/>
+      <w:u w:val="none" w:color="0061fe"/>
       <w:vertAlign w:val="baseline"/>
       <w:lang w:val="fr-FR"/>
     </w:rPr>

</xml_diff>